<commit_message>
Zenderen rmd toegevoegd en verduidelijkingen Input
</commit_message>
<xml_diff>
--- a/Input/Explanation datasets.docx
+++ b/Input/Explanation datasets.docx
@@ -1,6 +1,6 @@
 
 <file path=word/document.xml><?xml version="1.0" encoding="utf-8"?>
-<w:document xmlns:wpc="http://schemas.microsoft.com/office/word/2010/wordprocessingCanvas" xmlns:cx="http://schemas.microsoft.com/office/drawing/2014/chartex" xmlns:cx1="http://schemas.microsoft.com/office/drawing/2015/9/8/chartex" xmlns:cx2="http://schemas.microsoft.com/office/drawing/2015/10/21/chartex" xmlns:cx3="http://schemas.microsoft.com/office/drawing/2016/5/9/chartex" xmlns:cx4="http://schemas.microsoft.com/office/drawing/2016/5/10/chartex" xmlns:cx5="http://schemas.microsoft.com/office/drawing/2016/5/11/chartex" xmlns:cx6="http://schemas.microsoft.com/office/drawing/2016/5/12/chartex" xmlns:cx7="http://schemas.microsoft.com/office/drawing/2016/5/13/chartex" xmlns:cx8="http://schemas.microsoft.com/office/drawing/2016/5/14/chartex" xmlns:mc="http://schemas.openxmlformats.org/markup-compatibility/2006" xmlns:aink="http://schemas.microsoft.com/office/drawing/2016/ink" xmlns:am3d="http://schemas.microsoft.com/office/drawing/2017/model3d" xmlns:o="urn:schemas-microsoft-com:office:office" xmlns:oel="http://schemas.microsoft.com/office/2019/extlst" xmlns:r="http://schemas.openxmlformats.org/officeDocument/2006/relationships" xmlns:m="http://schemas.openxmlformats.org/officeDocument/2006/math" xmlns:v="urn:schemas-microsoft-com:vml" xmlns:wp14="http://schemas.microsoft.com/office/word/2010/wordprocessingDrawing" xmlns:wp="http://schemas.openxmlformats.org/drawingml/2006/wordprocessingDrawing" xmlns:w10="urn:schemas-microsoft-com:office:word" xmlns:w="http://schemas.openxmlformats.org/wordprocessingml/2006/main" xmlns:w14="http://schemas.microsoft.com/office/word/2010/wordml" xmlns:w15="http://schemas.microsoft.com/office/word/2012/wordml" xmlns:w16cex="http://schemas.microsoft.com/office/word/2018/wordml/cex" xmlns:w16cid="http://schemas.microsoft.com/office/word/2016/wordml/cid" xmlns:w16="http://schemas.microsoft.com/office/word/2018/wordml" xmlns:w16sdtdh="http://schemas.microsoft.com/office/word/2020/wordml/sdtdatahash" xmlns:w16se="http://schemas.microsoft.com/office/word/2015/wordml/symex" xmlns:wpg="http://schemas.microsoft.com/office/word/2010/wordprocessingGroup" xmlns:wpi="http://schemas.microsoft.com/office/word/2010/wordprocessingInk" xmlns:wne="http://schemas.microsoft.com/office/word/2006/wordml" xmlns:wps="http://schemas.microsoft.com/office/word/2010/wordprocessingShape" mc:Ignorable="w14 w15 w16se w16cid w16 w16cex w16sdtdh wp14">
+<w:document xmlns:wpc="http://schemas.microsoft.com/office/word/2010/wordprocessingCanvas" xmlns:cx="http://schemas.microsoft.com/office/drawing/2014/chartex" xmlns:cx1="http://schemas.microsoft.com/office/drawing/2015/9/8/chartex" xmlns:cx2="http://schemas.microsoft.com/office/drawing/2015/10/21/chartex" xmlns:cx3="http://schemas.microsoft.com/office/drawing/2016/5/9/chartex" xmlns:cx4="http://schemas.microsoft.com/office/drawing/2016/5/10/chartex" xmlns:cx5="http://schemas.microsoft.com/office/drawing/2016/5/11/chartex" xmlns:cx6="http://schemas.microsoft.com/office/drawing/2016/5/12/chartex" xmlns:cx7="http://schemas.microsoft.com/office/drawing/2016/5/13/chartex" xmlns:cx8="http://schemas.microsoft.com/office/drawing/2016/5/14/chartex" xmlns:mc="http://schemas.openxmlformats.org/markup-compatibility/2006" xmlns:aink="http://schemas.microsoft.com/office/drawing/2016/ink" xmlns:am3d="http://schemas.microsoft.com/office/drawing/2017/model3d" xmlns:o="urn:schemas-microsoft-com:office:office" xmlns:oel="http://schemas.microsoft.com/office/2019/extlst" xmlns:r="http://schemas.openxmlformats.org/officeDocument/2006/relationships" xmlns:m="http://schemas.openxmlformats.org/officeDocument/2006/math" xmlns:v="urn:schemas-microsoft-com:vml" xmlns:wp14="http://schemas.microsoft.com/office/word/2010/wordprocessingDrawing" xmlns:wp="http://schemas.openxmlformats.org/drawingml/2006/wordprocessingDrawing" xmlns:w10="urn:schemas-microsoft-com:office:word" xmlns:w="http://schemas.openxmlformats.org/wordprocessingml/2006/main" xmlns:w14="http://schemas.microsoft.com/office/word/2010/wordml" xmlns:w15="http://schemas.microsoft.com/office/word/2012/wordml" xmlns:w16cex="http://schemas.microsoft.com/office/word/2018/wordml/cex" xmlns:w16cid="http://schemas.microsoft.com/office/word/2016/wordml/cid" xmlns:w16="http://schemas.microsoft.com/office/word/2018/wordml" xmlns:w16du="http://schemas.microsoft.com/office/word/2023/wordml/word16du" xmlns:w16sdtdh="http://schemas.microsoft.com/office/word/2020/wordml/sdtdatahash" xmlns:w16se="http://schemas.microsoft.com/office/word/2015/wordml/symex" xmlns:wpg="http://schemas.microsoft.com/office/word/2010/wordprocessingGroup" xmlns:wpi="http://schemas.microsoft.com/office/word/2010/wordprocessingInk" xmlns:wne="http://schemas.microsoft.com/office/word/2006/wordml" xmlns:wps="http://schemas.microsoft.com/office/word/2010/wordprocessingShape" mc:Ignorable="w14 w15 w16se w16cid w16 w16cex w16sdtdh wp14">
   <w:body>
     <w:p>
       <w:pPr>
@@ -22,28 +22,6 @@
           <w:lang w:val="en-GB"/>
         </w:rPr>
         <w:t>Explanation datasets</w:t>
-      </w:r>
-    </w:p>
-    <w:p>
-      <w:pPr>
-        <w:rPr>
-          <w:lang w:val="en-GB"/>
-        </w:rPr>
-      </w:pPr>
-      <w:hyperlink r:id="rId4" w:history="1">
-        <w:r>
-          <w:rPr>
-            <w:rStyle w:val="Hyperlink"/>
-            <w:lang w:val="en-GB"/>
-          </w:rPr>
-          <w:t>https://kaartenruimterapport.omgeving.vlaanderen.be/vrl-klv/</w:t>
-        </w:r>
-      </w:hyperlink>
-      <w:r>
-        <w:rPr>
-          <w:lang w:val="en-GB"/>
-        </w:rPr>
-        <w:t xml:space="preserve"> </w:t>
       </w:r>
     </w:p>
     <w:p>
@@ -67,6 +45,17 @@
           <w:lang w:val="en-GB"/>
         </w:rPr>
         <w:t>Nests</w:t>
+      </w:r>
+      <w:r>
+        <w:rPr>
+          <w:b/>
+          <w:bCs/>
+          <w:sz w:val="28"/>
+          <w:szCs w:val="28"/>
+          <w:u w:val="single"/>
+          <w:lang w:val="en-GB"/>
+        </w:rPr>
+        <w:t>_useful</w:t>
       </w:r>
     </w:p>
     <w:p>
@@ -124,6 +113,401 @@
             <wp:extent cx="5760720" cy="751840"/>
             <wp:effectExtent l="0" t="0" r="0" b="0"/>
             <wp:docPr id="1" name="Afbeelding 1"/>
+            <wp:cNvGraphicFramePr>
+              <a:graphicFrameLocks xmlns:a="http://schemas.openxmlformats.org/drawingml/2006/main" noChangeAspect="1"/>
+            </wp:cNvGraphicFramePr>
+            <a:graphic xmlns:a="http://schemas.openxmlformats.org/drawingml/2006/main">
+              <a:graphicData uri="http://schemas.openxmlformats.org/drawingml/2006/picture">
+                <pic:pic xmlns:pic="http://schemas.openxmlformats.org/drawingml/2006/picture">
+                  <pic:nvPicPr>
+                    <pic:cNvPr id="1" name=""/>
+                    <pic:cNvPicPr/>
+                  </pic:nvPicPr>
+                  <pic:blipFill>
+                    <a:blip r:embed="rId4"/>
+                    <a:stretch>
+                      <a:fillRect/>
+                    </a:stretch>
+                  </pic:blipFill>
+                  <pic:spPr>
+                    <a:xfrm>
+                      <a:off x="0" y="0"/>
+                      <a:ext cx="5760720" cy="751840"/>
+                    </a:xfrm>
+                    <a:prstGeom prst="rect">
+                      <a:avLst/>
+                    </a:prstGeom>
+                  </pic:spPr>
+                </pic:pic>
+              </a:graphicData>
+            </a:graphic>
+          </wp:inline>
+        </w:drawing>
+      </w:r>
+    </w:p>
+    <w:p>
+      <w:pPr>
+        <w:rPr>
+          <w:lang w:val="en-GB"/>
+        </w:rPr>
+      </w:pPr>
+      <w:r>
+        <w:rPr>
+          <w:b/>
+          <w:bCs/>
+          <w:lang w:val="en-GB"/>
+        </w:rPr>
+        <w:t>NestID:</w:t>
+      </w:r>
+      <w:r>
+        <w:rPr>
+          <w:lang w:val="en-GB"/>
+        </w:rPr>
+        <w:t xml:space="preserve"> Unique number for every nest</w:t>
+      </w:r>
+      <w:r>
+        <w:rPr>
+          <w:lang w:val="en-GB"/>
+        </w:rPr>
+        <w:t>.</w:t>
+      </w:r>
+    </w:p>
+    <w:p>
+      <w:pPr>
+        <w:rPr>
+          <w:lang w:val="en-GB"/>
+        </w:rPr>
+      </w:pPr>
+      <w:r>
+        <w:rPr>
+          <w:b/>
+          <w:bCs/>
+          <w:lang w:val="en-GB"/>
+        </w:rPr>
+        <w:t>Location:</w:t>
+      </w:r>
+      <w:r>
+        <w:rPr>
+          <w:lang w:val="en-GB"/>
+        </w:rPr>
+        <w:t xml:space="preserve"> City of the nest (if multiple</w:t>
+      </w:r>
+      <w:r>
+        <w:rPr>
+          <w:lang w:val="en-GB"/>
+        </w:rPr>
+        <w:t xml:space="preserve"> nests in one city</w:t>
+      </w:r>
+      <w:r>
+        <w:rPr>
+          <w:lang w:val="en-GB"/>
+        </w:rPr>
+        <w:t xml:space="preserve">: </w:t>
+      </w:r>
+      <w:r>
+        <w:rPr>
+          <w:lang w:val="en-GB"/>
+        </w:rPr>
+        <w:t>‘</w:t>
+      </w:r>
+      <w:r>
+        <w:rPr>
+          <w:lang w:val="en-GB"/>
+        </w:rPr>
+        <w:t>_street</w:t>
+      </w:r>
+      <w:r>
+        <w:rPr>
+          <w:lang w:val="en-GB"/>
+        </w:rPr>
+        <w:t>’ added</w:t>
+      </w:r>
+      <w:r>
+        <w:rPr>
+          <w:lang w:val="en-GB"/>
+        </w:rPr>
+        <w:t>)</w:t>
+      </w:r>
+      <w:r>
+        <w:rPr>
+          <w:lang w:val="en-GB"/>
+        </w:rPr>
+        <w:t>.</w:t>
+      </w:r>
+    </w:p>
+    <w:p>
+      <w:pPr>
+        <w:rPr>
+          <w:lang w:val="en-GB"/>
+        </w:rPr>
+      </w:pPr>
+      <w:r>
+        <w:rPr>
+          <w:b/>
+          <w:bCs/>
+          <w:lang w:val="en-GB"/>
+        </w:rPr>
+        <w:t>Latitude:</w:t>
+      </w:r>
+      <w:r>
+        <w:rPr>
+          <w:lang w:val="en-GB"/>
+        </w:rPr>
+        <w:t xml:space="preserve"> Latitude in WGS84 Reference System</w:t>
+      </w:r>
+      <w:r>
+        <w:rPr>
+          <w:lang w:val="en-GB"/>
+        </w:rPr>
+        <w:t>.</w:t>
+      </w:r>
+    </w:p>
+    <w:p>
+      <w:pPr>
+        <w:rPr>
+          <w:lang w:val="en-GB"/>
+        </w:rPr>
+      </w:pPr>
+      <w:r>
+        <w:rPr>
+          <w:b/>
+          <w:bCs/>
+          <w:lang w:val="en-GB"/>
+        </w:rPr>
+        <w:t>Longitude:</w:t>
+      </w:r>
+      <w:r>
+        <w:rPr>
+          <w:lang w:val="en-GB"/>
+        </w:rPr>
+        <w:t xml:space="preserve"> Longitude in WGS84 Reference System</w:t>
+      </w:r>
+      <w:r>
+        <w:rPr>
+          <w:lang w:val="en-GB"/>
+        </w:rPr>
+        <w:t>.</w:t>
+      </w:r>
+    </w:p>
+    <w:p>
+      <w:pPr>
+        <w:rPr>
+          <w:lang w:val="en-GB"/>
+        </w:rPr>
+      </w:pPr>
+      <w:r>
+        <w:rPr>
+          <w:b/>
+          <w:bCs/>
+          <w:lang w:val="en-GB"/>
+        </w:rPr>
+        <w:t>Height:</w:t>
+      </w:r>
+      <w:r>
+        <w:rPr>
+          <w:lang w:val="en-GB"/>
+        </w:rPr>
+        <w:t xml:space="preserve"> Height of the nest (source: extermination </w:t>
+      </w:r>
+      <w:r>
+        <w:rPr>
+          <w:lang w:val="en-GB"/>
+        </w:rPr>
+        <w:t>reports</w:t>
+      </w:r>
+      <w:r>
+        <w:rPr>
+          <w:lang w:val="en-GB"/>
+        </w:rPr>
+        <w:t xml:space="preserve"> of VBI)</w:t>
+      </w:r>
+      <w:r>
+        <w:rPr>
+          <w:lang w:val="en-GB"/>
+        </w:rPr>
+        <w:t>.</w:t>
+      </w:r>
+    </w:p>
+    <w:p>
+      <w:pPr>
+        <w:rPr>
+          <w:lang w:val="en-GB"/>
+        </w:rPr>
+      </w:pPr>
+      <w:r>
+        <w:rPr>
+          <w:b/>
+          <w:bCs/>
+          <w:lang w:val="en-GB"/>
+        </w:rPr>
+        <w:t>Stage:</w:t>
+      </w:r>
+      <w:r>
+        <w:rPr>
+          <w:lang w:val="en-GB"/>
+        </w:rPr>
+        <w:t xml:space="preserve"> Stage of the nest (primary – secondary – tertiary)</w:t>
+      </w:r>
+      <w:r>
+        <w:rPr>
+          <w:lang w:val="en-GB"/>
+        </w:rPr>
+        <w:t>.</w:t>
+      </w:r>
+    </w:p>
+    <w:p>
+      <w:pPr>
+        <w:rPr>
+          <w:lang w:val="en-GB"/>
+        </w:rPr>
+      </w:pPr>
+      <w:r>
+        <w:rPr>
+          <w:b/>
+          <w:bCs/>
+          <w:lang w:val="en-GB"/>
+        </w:rPr>
+        <w:t>Webpage:</w:t>
+      </w:r>
+      <w:r>
+        <w:rPr>
+          <w:lang w:val="en-GB"/>
+        </w:rPr>
+        <w:t xml:space="preserve"> Link to </w:t>
+      </w:r>
+      <w:r>
+        <w:rPr>
+          <w:lang w:val="en-GB"/>
+        </w:rPr>
+        <w:t xml:space="preserve">the observation page on </w:t>
+      </w:r>
+      <w:r>
+        <w:rPr>
+          <w:lang w:val="en-GB"/>
+        </w:rPr>
+        <w:t>iNaturalist.org</w:t>
+      </w:r>
+      <w:r>
+        <w:rPr>
+          <w:lang w:val="en-GB"/>
+        </w:rPr>
+        <w:t>.</w:t>
+      </w:r>
+    </w:p>
+    <w:p>
+      <w:pPr>
+        <w:rPr>
+          <w:lang w:val="en-GB"/>
+        </w:rPr>
+      </w:pPr>
+    </w:p>
+    <w:p>
+      <w:pPr>
+        <w:rPr>
+          <w:lang w:val="en-GB"/>
+        </w:rPr>
+      </w:pPr>
+    </w:p>
+    <w:p>
+      <w:pPr>
+        <w:rPr>
+          <w:b/>
+          <w:bCs/>
+          <w:sz w:val="28"/>
+          <w:szCs w:val="28"/>
+          <w:u w:val="single"/>
+          <w:lang w:val="en-GB"/>
+        </w:rPr>
+      </w:pPr>
+      <w:r>
+        <w:rPr>
+          <w:b/>
+          <w:bCs/>
+          <w:sz w:val="28"/>
+          <w:szCs w:val="28"/>
+          <w:u w:val="single"/>
+          <w:lang w:val="en-GB"/>
+        </w:rPr>
+        <w:br w:type="page"/>
+      </w:r>
+    </w:p>
+    <w:p>
+      <w:pPr>
+        <w:rPr>
+          <w:b/>
+          <w:bCs/>
+          <w:sz w:val="28"/>
+          <w:szCs w:val="28"/>
+          <w:u w:val="single"/>
+          <w:lang w:val="en-GB"/>
+        </w:rPr>
+      </w:pPr>
+      <w:r>
+        <w:rPr>
+          <w:b/>
+          <w:bCs/>
+          <w:sz w:val="28"/>
+          <w:szCs w:val="28"/>
+          <w:u w:val="single"/>
+          <w:lang w:val="en-GB"/>
+        </w:rPr>
+        <w:lastRenderedPageBreak/>
+        <w:t>Baits</w:t>
+      </w:r>
+      <w:r>
+        <w:rPr>
+          <w:b/>
+          <w:bCs/>
+          <w:sz w:val="28"/>
+          <w:szCs w:val="28"/>
+          <w:u w:val="single"/>
+          <w:lang w:val="en-GB"/>
+        </w:rPr>
+        <w:t>_useful</w:t>
+      </w:r>
+    </w:p>
+    <w:p>
+      <w:pPr>
+        <w:rPr>
+          <w:lang w:val="en-GB"/>
+        </w:rPr>
+      </w:pPr>
+      <w:r>
+        <w:rPr>
+          <w:lang w:val="en-GB"/>
+        </w:rPr>
+        <w:t xml:space="preserve">Datasheet with </w:t>
+      </w:r>
+      <w:r>
+        <w:rPr>
+          <w:lang w:val="en-GB"/>
+        </w:rPr>
+        <w:t>bait-related information</w:t>
+      </w:r>
+      <w:r>
+        <w:rPr>
+          <w:lang w:val="en-GB"/>
+        </w:rPr>
+        <w:t>.</w:t>
+      </w:r>
+    </w:p>
+    <w:p>
+      <w:pPr>
+        <w:rPr>
+          <w:noProof/>
+          <w:lang w:val="en-GB"/>
+        </w:rPr>
+      </w:pPr>
+      <w:r>
+        <w:rPr>
+          <w:noProof/>
+          <w:lang w:val="en-GB"/>
+        </w:rPr>
+        <w:drawing>
+          <wp:inline distT="0" distB="0" distL="0" distR="0" wp14:anchorId="0EAA0235" wp14:editId="1FF29238">
+            <wp:extent cx="5760720" cy="620395"/>
+            <wp:effectExtent l="0" t="0" r="0" b="8255"/>
+            <wp:docPr id="2" name="Afbeelding 2"/>
             <wp:cNvGraphicFramePr>
               <a:graphicFrameLocks xmlns:a="http://schemas.openxmlformats.org/drawingml/2006/main" noChangeAspect="1"/>
             </wp:cNvGraphicFramePr>
@@ -143,390 +527,6 @@
                   <pic:spPr>
                     <a:xfrm>
                       <a:off x="0" y="0"/>
-                      <a:ext cx="5760720" cy="751840"/>
-                    </a:xfrm>
-                    <a:prstGeom prst="rect">
-                      <a:avLst/>
-                    </a:prstGeom>
-                  </pic:spPr>
-                </pic:pic>
-              </a:graphicData>
-            </a:graphic>
-          </wp:inline>
-        </w:drawing>
-      </w:r>
-    </w:p>
-    <w:p>
-      <w:pPr>
-        <w:rPr>
-          <w:lang w:val="en-GB"/>
-        </w:rPr>
-      </w:pPr>
-      <w:r>
-        <w:rPr>
-          <w:b/>
-          <w:bCs/>
-          <w:lang w:val="en-GB"/>
-        </w:rPr>
-        <w:t>NestID:</w:t>
-      </w:r>
-      <w:r>
-        <w:rPr>
-          <w:lang w:val="en-GB"/>
-        </w:rPr>
-        <w:t xml:space="preserve"> Unique number for every nest</w:t>
-      </w:r>
-      <w:r>
-        <w:rPr>
-          <w:lang w:val="en-GB"/>
-        </w:rPr>
-        <w:t>.</w:t>
-      </w:r>
-    </w:p>
-    <w:p>
-      <w:pPr>
-        <w:rPr>
-          <w:lang w:val="en-GB"/>
-        </w:rPr>
-      </w:pPr>
-      <w:r>
-        <w:rPr>
-          <w:b/>
-          <w:bCs/>
-          <w:lang w:val="en-GB"/>
-        </w:rPr>
-        <w:t>Location:</w:t>
-      </w:r>
-      <w:r>
-        <w:rPr>
-          <w:lang w:val="en-GB"/>
-        </w:rPr>
-        <w:t xml:space="preserve"> City of the nest (if multiple</w:t>
-      </w:r>
-      <w:r>
-        <w:rPr>
-          <w:lang w:val="en-GB"/>
-        </w:rPr>
-        <w:t xml:space="preserve"> nests in one city</w:t>
-      </w:r>
-      <w:r>
-        <w:rPr>
-          <w:lang w:val="en-GB"/>
-        </w:rPr>
-        <w:t xml:space="preserve">: </w:t>
-      </w:r>
-      <w:r>
-        <w:rPr>
-          <w:lang w:val="en-GB"/>
-        </w:rPr>
-        <w:t>‘</w:t>
-      </w:r>
-      <w:r>
-        <w:rPr>
-          <w:lang w:val="en-GB"/>
-        </w:rPr>
-        <w:t>_street</w:t>
-      </w:r>
-      <w:r>
-        <w:rPr>
-          <w:lang w:val="en-GB"/>
-        </w:rPr>
-        <w:t>’ added</w:t>
-      </w:r>
-      <w:r>
-        <w:rPr>
-          <w:lang w:val="en-GB"/>
-        </w:rPr>
-        <w:t>)</w:t>
-      </w:r>
-      <w:r>
-        <w:rPr>
-          <w:lang w:val="en-GB"/>
-        </w:rPr>
-        <w:t>.</w:t>
-      </w:r>
-    </w:p>
-    <w:p>
-      <w:pPr>
-        <w:rPr>
-          <w:lang w:val="en-GB"/>
-        </w:rPr>
-      </w:pPr>
-      <w:r>
-        <w:rPr>
-          <w:b/>
-          <w:bCs/>
-          <w:lang w:val="en-GB"/>
-        </w:rPr>
-        <w:t>Latitude:</w:t>
-      </w:r>
-      <w:r>
-        <w:rPr>
-          <w:lang w:val="en-GB"/>
-        </w:rPr>
-        <w:t xml:space="preserve"> Latitude in WGS84 Reference System</w:t>
-      </w:r>
-      <w:r>
-        <w:rPr>
-          <w:lang w:val="en-GB"/>
-        </w:rPr>
-        <w:t>.</w:t>
-      </w:r>
-    </w:p>
-    <w:p>
-      <w:pPr>
-        <w:rPr>
-          <w:lang w:val="en-GB"/>
-        </w:rPr>
-      </w:pPr>
-      <w:r>
-        <w:rPr>
-          <w:b/>
-          <w:bCs/>
-          <w:lang w:val="en-GB"/>
-        </w:rPr>
-        <w:t>Longitude:</w:t>
-      </w:r>
-      <w:r>
-        <w:rPr>
-          <w:lang w:val="en-GB"/>
-        </w:rPr>
-        <w:t xml:space="preserve"> Longitude in WGS84 Reference System</w:t>
-      </w:r>
-      <w:r>
-        <w:rPr>
-          <w:lang w:val="en-GB"/>
-        </w:rPr>
-        <w:t>.</w:t>
-      </w:r>
-    </w:p>
-    <w:p>
-      <w:pPr>
-        <w:rPr>
-          <w:lang w:val="en-GB"/>
-        </w:rPr>
-      </w:pPr>
-      <w:r>
-        <w:rPr>
-          <w:b/>
-          <w:bCs/>
-          <w:lang w:val="en-GB"/>
-        </w:rPr>
-        <w:t>Height:</w:t>
-      </w:r>
-      <w:r>
-        <w:rPr>
-          <w:lang w:val="en-GB"/>
-        </w:rPr>
-        <w:t xml:space="preserve"> Height of the nest (source: extermination </w:t>
-      </w:r>
-      <w:r>
-        <w:rPr>
-          <w:lang w:val="en-GB"/>
-        </w:rPr>
-        <w:t>reports</w:t>
-      </w:r>
-      <w:r>
-        <w:rPr>
-          <w:lang w:val="en-GB"/>
-        </w:rPr>
-        <w:t xml:space="preserve"> of VBI)</w:t>
-      </w:r>
-      <w:r>
-        <w:rPr>
-          <w:lang w:val="en-GB"/>
-        </w:rPr>
-        <w:t>.</w:t>
-      </w:r>
-    </w:p>
-    <w:p>
-      <w:pPr>
-        <w:rPr>
-          <w:lang w:val="en-GB"/>
-        </w:rPr>
-      </w:pPr>
-      <w:r>
-        <w:rPr>
-          <w:b/>
-          <w:bCs/>
-          <w:lang w:val="en-GB"/>
-        </w:rPr>
-        <w:t>Stage:</w:t>
-      </w:r>
-      <w:r>
-        <w:rPr>
-          <w:lang w:val="en-GB"/>
-        </w:rPr>
-        <w:t xml:space="preserve"> Stage of the nest (primary – secondary – tertiary)</w:t>
-      </w:r>
-      <w:r>
-        <w:rPr>
-          <w:lang w:val="en-GB"/>
-        </w:rPr>
-        <w:t>.</w:t>
-      </w:r>
-    </w:p>
-    <w:p>
-      <w:pPr>
-        <w:rPr>
-          <w:lang w:val="en-GB"/>
-        </w:rPr>
-      </w:pPr>
-      <w:r>
-        <w:rPr>
-          <w:b/>
-          <w:bCs/>
-          <w:lang w:val="en-GB"/>
-        </w:rPr>
-        <w:t>Webpage:</w:t>
-      </w:r>
-      <w:r>
-        <w:rPr>
-          <w:lang w:val="en-GB"/>
-        </w:rPr>
-        <w:t xml:space="preserve"> Link to </w:t>
-      </w:r>
-      <w:r>
-        <w:rPr>
-          <w:lang w:val="en-GB"/>
-        </w:rPr>
-        <w:t xml:space="preserve">the observation page on </w:t>
-      </w:r>
-      <w:r>
-        <w:rPr>
-          <w:lang w:val="en-GB"/>
-        </w:rPr>
-        <w:t>iNaturalist.org</w:t>
-      </w:r>
-      <w:r>
-        <w:rPr>
-          <w:lang w:val="en-GB"/>
-        </w:rPr>
-        <w:t>.</w:t>
-      </w:r>
-    </w:p>
-    <w:p>
-      <w:pPr>
-        <w:rPr>
-          <w:lang w:val="en-GB"/>
-        </w:rPr>
-      </w:pPr>
-    </w:p>
-    <w:p>
-      <w:pPr>
-        <w:rPr>
-          <w:lang w:val="en-GB"/>
-        </w:rPr>
-      </w:pPr>
-    </w:p>
-    <w:p>
-      <w:pPr>
-        <w:rPr>
-          <w:b/>
-          <w:bCs/>
-          <w:sz w:val="28"/>
-          <w:szCs w:val="28"/>
-          <w:u w:val="single"/>
-          <w:lang w:val="en-GB"/>
-        </w:rPr>
-      </w:pPr>
-      <w:r>
-        <w:rPr>
-          <w:b/>
-          <w:bCs/>
-          <w:sz w:val="28"/>
-          <w:szCs w:val="28"/>
-          <w:u w:val="single"/>
-          <w:lang w:val="en-GB"/>
-        </w:rPr>
-        <w:br w:type="page"/>
-      </w:r>
-    </w:p>
-    <w:p>
-      <w:pPr>
-        <w:rPr>
-          <w:b/>
-          <w:bCs/>
-          <w:sz w:val="28"/>
-          <w:szCs w:val="28"/>
-          <w:u w:val="single"/>
-          <w:lang w:val="en-GB"/>
-        </w:rPr>
-      </w:pPr>
-      <w:r>
-        <w:rPr>
-          <w:b/>
-          <w:bCs/>
-          <w:sz w:val="28"/>
-          <w:szCs w:val="28"/>
-          <w:u w:val="single"/>
-          <w:lang w:val="en-GB"/>
-        </w:rPr>
-        <w:lastRenderedPageBreak/>
-        <w:t>Baits</w:t>
-      </w:r>
-    </w:p>
-    <w:p>
-      <w:pPr>
-        <w:rPr>
-          <w:lang w:val="en-GB"/>
-        </w:rPr>
-      </w:pPr>
-      <w:r>
-        <w:rPr>
-          <w:lang w:val="en-GB"/>
-        </w:rPr>
-        <w:t xml:space="preserve">Datasheet with </w:t>
-      </w:r>
-      <w:r>
-        <w:rPr>
-          <w:lang w:val="en-GB"/>
-        </w:rPr>
-        <w:t>bait-related information</w:t>
-      </w:r>
-      <w:r>
-        <w:rPr>
-          <w:lang w:val="en-GB"/>
-        </w:rPr>
-        <w:t>.</w:t>
-      </w:r>
-    </w:p>
-    <w:p>
-      <w:pPr>
-        <w:rPr>
-          <w:noProof/>
-          <w:lang w:val="en-GB"/>
-        </w:rPr>
-      </w:pPr>
-      <w:r>
-        <w:rPr>
-          <w:noProof/>
-          <w:lang w:val="en-GB"/>
-        </w:rPr>
-        <w:drawing>
-          <wp:inline distT="0" distB="0" distL="0" distR="0" wp14:anchorId="0EAA0235" wp14:editId="1FF29238">
-            <wp:extent cx="5760720" cy="620395"/>
-            <wp:effectExtent l="0" t="0" r="0" b="8255"/>
-            <wp:docPr id="2" name="Afbeelding 2"/>
-            <wp:cNvGraphicFramePr>
-              <a:graphicFrameLocks xmlns:a="http://schemas.openxmlformats.org/drawingml/2006/main" noChangeAspect="1"/>
-            </wp:cNvGraphicFramePr>
-            <a:graphic xmlns:a="http://schemas.openxmlformats.org/drawingml/2006/main">
-              <a:graphicData uri="http://schemas.openxmlformats.org/drawingml/2006/picture">
-                <pic:pic xmlns:pic="http://schemas.openxmlformats.org/drawingml/2006/picture">
-                  <pic:nvPicPr>
-                    <pic:cNvPr id="1" name=""/>
-                    <pic:cNvPicPr/>
-                  </pic:nvPicPr>
-                  <pic:blipFill>
-                    <a:blip r:embed="rId6"/>
-                    <a:stretch>
-                      <a:fillRect/>
-                    </a:stretch>
-                  </pic:blipFill>
-                  <pic:spPr>
-                    <a:xfrm>
-                      <a:off x="0" y="0"/>
                       <a:ext cx="5760720" cy="620395"/>
                     </a:xfrm>
                     <a:prstGeom prst="rect">
@@ -567,7 +567,7 @@
                     <pic:cNvPicPr/>
                   </pic:nvPicPr>
                   <pic:blipFill>
-                    <a:blip r:embed="rId7"/>
+                    <a:blip r:embed="rId6"/>
                     <a:stretch>
                       <a:fillRect/>
                     </a:stretch>
@@ -612,7 +612,19 @@
         <w:rPr>
           <w:lang w:val="en-GB"/>
         </w:rPr>
-        <w:t>NestID from datasheet ‘Nests’ to which the bait is linked</w:t>
+        <w:t>NestID from datasheet ‘Nests</w:t>
+      </w:r>
+      <w:r>
+        <w:rPr>
+          <w:lang w:val="en-GB"/>
+        </w:rPr>
+        <w:t>_useful</w:t>
+      </w:r>
+      <w:r>
+        <w:rPr>
+          <w:lang w:val="en-GB"/>
+        </w:rPr>
+        <w:t>’ to which the bait is linked</w:t>
       </w:r>
       <w:r>
         <w:rPr>
@@ -741,7 +753,7 @@
                     <pic:cNvPicPr/>
                   </pic:nvPicPr>
                   <pic:blipFill>
-                    <a:blip r:embed="rId8">
+                    <a:blip r:embed="rId7">
                       <a:extLst>
                         <a:ext uri="{28A0092B-C50C-407E-A947-70E740481C1C}">
                           <a14:useLocalDpi xmlns:a14="http://schemas.microsoft.com/office/drawing/2010/main" val="0"/>
@@ -950,7 +962,7 @@
                     <pic:cNvPicPr/>
                   </pic:nvPicPr>
                   <pic:blipFill>
-                    <a:blip r:embed="rId9" cstate="print">
+                    <a:blip r:embed="rId8" cstate="print">
                       <a:extLst>
                         <a:ext uri="{28A0092B-C50C-407E-A947-70E740481C1C}">
                           <a14:useLocalDpi xmlns:a14="http://schemas.microsoft.com/office/drawing/2010/main" val="0"/>
@@ -1359,7 +1371,7 @@
                     <pic:cNvPicPr/>
                   </pic:nvPicPr>
                   <pic:blipFill>
-                    <a:blip r:embed="rId10" cstate="print">
+                    <a:blip r:embed="rId9" cstate="print">
                       <a:extLst>
                         <a:ext uri="{28A0092B-C50C-407E-A947-70E740481C1C}">
                           <a14:useLocalDpi xmlns:a14="http://schemas.microsoft.com/office/drawing/2010/main" val="0"/>
@@ -1472,8 +1484,7 @@
     <w:p>
       <w:pPr>
         <w:rPr>
-          <w:b/>
-          <w:bCs/>
+          <w:noProof/>
           <w:lang w:val="en-GB"/>
         </w:rPr>
       </w:pPr>
@@ -1511,28 +1522,88 @@
     <w:p>
       <w:pPr>
         <w:rPr>
-          <w:b/>
-          <w:bCs/>
-          <w:lang w:val="en-GB"/>
-        </w:rPr>
-      </w:pPr>
-    </w:p>
-    <w:p>
-      <w:pPr>
-        <w:rPr>
-          <w:b/>
-          <w:bCs/>
-          <w:lang w:val="en-GB"/>
-        </w:rPr>
-      </w:pPr>
-      <w:r>
-        <w:rPr>
-          <w:b/>
-          <w:bCs/>
-          <w:lang w:val="en-GB"/>
-        </w:rPr>
-        <w:t xml:space="preserve"> </w:t>
-      </w:r>
+          <w:noProof/>
+          <w:lang w:val="en-GB"/>
+        </w:rPr>
+      </w:pPr>
+      <w:r>
+        <w:rPr>
+          <w:b/>
+          <w:bCs/>
+          <w:noProof/>
+          <w:lang w:val="en-GB"/>
+        </w:rPr>
+        <w:t>Urbanisation:</w:t>
+      </w:r>
+      <w:r>
+        <w:rPr>
+          <w:noProof/>
+          <w:lang w:val="en-GB"/>
+        </w:rPr>
+        <w:t xml:space="preserve"> ca</w:t>
+      </w:r>
+      <w:r>
+        <w:rPr>
+          <w:noProof/>
+          <w:lang w:val="en-GB"/>
+        </w:rPr>
+        <w:t>tegorical value</w:t>
+      </w:r>
+      <w:r>
+        <w:rPr>
+          <w:noProof/>
+          <w:lang w:val="en-GB"/>
+        </w:rPr>
+        <w:t xml:space="preserve"> for urbanisation</w:t>
+      </w:r>
+      <w:r>
+        <w:rPr>
+          <w:noProof/>
+          <w:lang w:val="en-GB"/>
+        </w:rPr>
+        <w:t>, existing of three levels, being landelijk, randstedelijk, verstedelijkt</w:t>
+      </w:r>
+      <w:r>
+        <w:rPr>
+          <w:noProof/>
+          <w:lang w:val="en-GB"/>
+        </w:rPr>
+        <w:t>.</w:t>
+      </w:r>
+    </w:p>
+    <w:p>
+      <w:pPr>
+        <w:rPr>
+          <w:b/>
+          <w:bCs/>
+          <w:lang w:val="en-GB"/>
+        </w:rPr>
+      </w:pPr>
+      <w:r>
+        <w:rPr>
+          <w:b/>
+          <w:bCs/>
+          <w:noProof/>
+          <w:lang w:val="en-GB"/>
+        </w:rPr>
+        <w:t>Urbanisation_EN:</w:t>
+      </w:r>
+      <w:r>
+        <w:rPr>
+          <w:noProof/>
+          <w:lang w:val="en-GB"/>
+        </w:rPr>
+        <w:t xml:space="preserve"> Same as Urbanisation but English version.</w:t>
+      </w:r>
+    </w:p>
+    <w:p>
+      <w:pPr>
+        <w:rPr>
+          <w:b/>
+          <w:bCs/>
+          <w:lang w:val="en-GB"/>
+        </w:rPr>
+      </w:pPr>
     </w:p>
     <w:p>
       <w:pPr>
@@ -1610,7 +1681,7 @@
                     <pic:cNvPicPr/>
                   </pic:nvPicPr>
                   <pic:blipFill>
-                    <a:blip r:embed="rId11"/>
+                    <a:blip r:embed="rId10"/>
                     <a:stretch>
                       <a:fillRect/>
                     </a:stretch>
@@ -1850,7 +1921,18 @@
           <w:u w:val="single"/>
           <w:lang w:val="en-GB"/>
         </w:rPr>
-        <w:t>Eigendata</w:t>
+        <w:t>Flights_</w:t>
+      </w:r>
+      <w:r>
+        <w:rPr>
+          <w:b/>
+          <w:bCs/>
+          <w:sz w:val="28"/>
+          <w:szCs w:val="28"/>
+          <w:u w:val="single"/>
+          <w:lang w:val="en-GB"/>
+        </w:rPr>
+        <w:t>all</w:t>
       </w:r>
     </w:p>
     <w:p>
@@ -1875,6 +1957,269 @@
         <w:rPr>
           <w:lang w:val="en-GB"/>
         </w:rPr>
+        <w:t>. This, for all the data points and my own weather measurements.</w:t>
+      </w:r>
+    </w:p>
+    <w:p>
+      <w:pPr>
+        <w:rPr>
+          <w:lang w:val="en-GB"/>
+        </w:rPr>
+      </w:pPr>
+    </w:p>
+    <w:p>
+      <w:pPr>
+        <w:rPr>
+          <w:lang w:val="en-GB"/>
+        </w:rPr>
+      </w:pPr>
+      <w:r>
+        <w:rPr>
+          <w:b/>
+          <w:bCs/>
+          <w:lang w:val="en-GB"/>
+        </w:rPr>
+        <w:t>NestID:</w:t>
+      </w:r>
+      <w:r>
+        <w:rPr>
+          <w:lang w:val="en-GB"/>
+        </w:rPr>
+        <w:t xml:space="preserve"> NestID from datasheet ‘Nests’ from which the individual originated.</w:t>
+      </w:r>
+    </w:p>
+    <w:p>
+      <w:pPr>
+        <w:rPr>
+          <w:lang w:val="en-GB"/>
+        </w:rPr>
+      </w:pPr>
+      <w:r>
+        <w:rPr>
+          <w:b/>
+          <w:bCs/>
+          <w:lang w:val="en-GB"/>
+        </w:rPr>
+        <w:t>BaitID:</w:t>
+      </w:r>
+      <w:r>
+        <w:rPr>
+          <w:lang w:val="en-GB"/>
+        </w:rPr>
+        <w:t xml:space="preserve"> BaitID from datasheet ‘Baits’ on which the individual was foraging.</w:t>
+      </w:r>
+    </w:p>
+    <w:p>
+      <w:pPr>
+        <w:rPr>
+          <w:lang w:val="en-GB"/>
+        </w:rPr>
+      </w:pPr>
+      <w:r>
+        <w:rPr>
+          <w:b/>
+          <w:bCs/>
+          <w:lang w:val="en-GB"/>
+        </w:rPr>
+        <w:t>ColorInd:</w:t>
+      </w:r>
+      <w:r>
+        <w:rPr>
+          <w:b/>
+          <w:bCs/>
+          <w:lang w:val="en-GB"/>
+        </w:rPr>
+        <w:t xml:space="preserve"> </w:t>
+      </w:r>
+      <w:r>
+        <w:rPr>
+          <w:lang w:val="en-GB"/>
+        </w:rPr>
+        <w:t>ColorInd</w:t>
+      </w:r>
+      <w:r>
+        <w:rPr>
+          <w:lang w:val="en-GB"/>
+        </w:rPr>
+        <w:t xml:space="preserve"> from datasheet ‘Individuals’.</w:t>
+      </w:r>
+    </w:p>
+    <w:p>
+      <w:pPr>
+        <w:rPr>
+          <w:lang w:val="en-GB"/>
+        </w:rPr>
+      </w:pPr>
+      <w:r>
+        <w:rPr>
+          <w:b/>
+          <w:bCs/>
+          <w:lang w:val="en-GB"/>
+        </w:rPr>
+        <w:t>ID:</w:t>
+      </w:r>
+      <w:r>
+        <w:rPr>
+          <w:lang w:val="en-GB"/>
+        </w:rPr>
+        <w:t xml:space="preserve"> Unique number for each flight.</w:t>
+      </w:r>
+    </w:p>
+    <w:p>
+      <w:pPr>
+        <w:rPr>
+          <w:lang w:val="en-GB"/>
+        </w:rPr>
+      </w:pPr>
+      <w:r>
+        <w:rPr>
+          <w:b/>
+          <w:bCs/>
+          <w:lang w:val="en-GB"/>
+        </w:rPr>
+        <w:t>Date:</w:t>
+      </w:r>
+      <w:r>
+        <w:rPr>
+          <w:lang w:val="en-GB"/>
+        </w:rPr>
+        <w:t xml:space="preserve"> Date the flight was measured.</w:t>
+      </w:r>
+    </w:p>
+    <w:p>
+      <w:pPr>
+        <w:rPr>
+          <w:lang w:val="en-GB"/>
+        </w:rPr>
+      </w:pPr>
+      <w:r>
+        <w:rPr>
+          <w:b/>
+          <w:bCs/>
+          <w:lang w:val="en-GB"/>
+        </w:rPr>
+        <w:t>Time:</w:t>
+      </w:r>
+      <w:r>
+        <w:rPr>
+          <w:lang w:val="en-GB"/>
+        </w:rPr>
+        <w:t xml:space="preserve"> Time the flight was measured.</w:t>
+      </w:r>
+    </w:p>
+    <w:p>
+      <w:pPr>
+        <w:rPr>
+          <w:lang w:val="en-GB"/>
+        </w:rPr>
+      </w:pPr>
+      <w:r>
+        <w:rPr>
+          <w:b/>
+          <w:bCs/>
+          <w:lang w:val="en-GB"/>
+        </w:rPr>
+        <w:t>Observer:</w:t>
+      </w:r>
+      <w:r>
+        <w:rPr>
+          <w:lang w:val="en-GB"/>
+        </w:rPr>
+        <w:t xml:space="preserve"> Unique letter for each observer. (</w:t>
+      </w:r>
+      <w:r>
+        <w:rPr>
+          <w:lang w:val="en-GB"/>
+        </w:rPr>
+        <w:t>‘</w:t>
+      </w:r>
+      <w:r>
+        <w:rPr>
+          <w:lang w:val="en-GB"/>
+        </w:rPr>
+        <w:t>A</w:t>
+      </w:r>
+      <w:r>
+        <w:rPr>
+          <w:lang w:val="en-GB"/>
+        </w:rPr>
+        <w:t>’</w:t>
+      </w:r>
+      <w:r>
+        <w:rPr>
+          <w:lang w:val="en-GB"/>
+        </w:rPr>
+        <w:t xml:space="preserve"> being myself, all other </w:t>
+      </w:r>
+      <w:r>
+        <w:rPr>
+          <w:lang w:val="en-GB"/>
+        </w:rPr>
+        <w:t>observers</w:t>
+      </w:r>
+      <w:r>
+        <w:rPr>
+          <w:lang w:val="en-GB"/>
+        </w:rPr>
+        <w:t xml:space="preserve"> are volunteers)</w:t>
+      </w:r>
+    </w:p>
+    <w:p>
+      <w:pPr>
+        <w:rPr>
+          <w:b/>
+          <w:bCs/>
+          <w:lang w:val="en-GB"/>
+        </w:rPr>
+      </w:pPr>
+      <w:r>
+        <w:rPr>
+          <w:b/>
+          <w:bCs/>
+          <w:lang w:val="en-GB"/>
+        </w:rPr>
+        <w:t>Distance:</w:t>
+      </w:r>
+      <w:r>
+        <w:rPr>
+          <w:lang w:val="en-GB"/>
+        </w:rPr>
+        <w:t xml:space="preserve"> </w:t>
+      </w:r>
+      <w:r>
+        <w:rPr>
+          <w:lang w:val="en-GB"/>
+        </w:rPr>
+        <w:t xml:space="preserve">Distance from </w:t>
+      </w:r>
+      <w:r>
+        <w:rPr>
+          <w:lang w:val="en-GB"/>
+        </w:rPr>
+        <w:t xml:space="preserve">the </w:t>
+      </w:r>
+      <w:r>
+        <w:rPr>
+          <w:lang w:val="en-GB"/>
+        </w:rPr>
+        <w:t xml:space="preserve">bait to </w:t>
+      </w:r>
+      <w:r>
+        <w:rPr>
+          <w:lang w:val="en-GB"/>
+        </w:rPr>
+        <w:t>its related</w:t>
+      </w:r>
+      <w:r>
+        <w:rPr>
+          <w:lang w:val="en-GB"/>
+        </w:rPr>
+        <w:t xml:space="preserve"> nest</w:t>
+      </w:r>
+      <w:r>
+        <w:rPr>
+          <w:lang w:val="en-GB"/>
+        </w:rPr>
         <w:t>.</w:t>
       </w:r>
     </w:p>
@@ -1886,62 +2231,438 @@
       </w:pPr>
       <w:r>
         <w:rPr>
-          <w:u w:val="single"/>
-          <w:lang w:val="en-GB"/>
-        </w:rPr>
-        <w:t>Nest related information added:</w:t>
-      </w:r>
-      <w:r>
-        <w:rPr>
-          <w:lang w:val="en-GB"/>
-        </w:rPr>
-        <w:t xml:space="preserve"> Height</w:t>
-      </w:r>
-    </w:p>
-    <w:p>
-      <w:pPr>
-        <w:rPr>
-          <w:lang w:val="en-GB"/>
-        </w:rPr>
-      </w:pPr>
-      <w:r>
-        <w:rPr>
-          <w:u w:val="single"/>
-          <w:lang w:val="en-GB"/>
-        </w:rPr>
-        <w:t>Bait related information added:</w:t>
-      </w:r>
-      <w:r>
-        <w:rPr>
-          <w:lang w:val="en-GB"/>
-        </w:rPr>
-        <w:t xml:space="preserve"> Distance, DirectionToNest, Urbanisation25m, Urbanisation50m, Urbanisation100m, Traject25m, Traject50m, Traject100m</w:t>
-      </w:r>
-    </w:p>
-    <w:p>
-      <w:pPr>
-        <w:rPr>
-          <w:lang w:val="en-GB"/>
-        </w:rPr>
-      </w:pPr>
-      <w:r>
-        <w:rPr>
-          <w:u w:val="single"/>
-          <w:lang w:val="en-GB"/>
-        </w:rPr>
-        <w:t>Individual related information added:</w:t>
-      </w:r>
-      <w:r>
-        <w:rPr>
-          <w:lang w:val="en-GB"/>
-        </w:rPr>
-        <w:t xml:space="preserve"> Weight_ind</w:t>
-      </w:r>
-    </w:p>
-    <w:p>
-      <w:pPr>
-        <w:rPr>
-          <w:noProof/>
+          <w:b/>
+          <w:bCs/>
+          <w:lang w:val="en-GB"/>
+        </w:rPr>
+        <w:t>DirectionToNest:</w:t>
+      </w:r>
+      <w:r>
+        <w:rPr>
+          <w:lang w:val="en-GB"/>
+        </w:rPr>
+        <w:t xml:space="preserve"> </w:t>
+      </w:r>
+      <w:r>
+        <w:rPr>
+          <w:lang w:val="en-GB"/>
+        </w:rPr>
+        <w:t>Same as</w:t>
+      </w:r>
+      <w:r>
+        <w:rPr>
+          <w:lang w:val="en-GB"/>
+        </w:rPr>
+        <w:t xml:space="preserve"> </w:t>
+      </w:r>
+      <w:r>
+        <w:rPr>
+          <w:i/>
+          <w:iCs/>
+          <w:lang w:val="en-GB"/>
+        </w:rPr>
+        <w:t>DirectionFromBait</w:t>
+      </w:r>
+      <w:r>
+        <w:rPr>
+          <w:lang w:val="en-GB"/>
+        </w:rPr>
+        <w:t xml:space="preserve"> in ‘Baits_useful’</w:t>
+      </w:r>
+    </w:p>
+    <w:p>
+      <w:pPr>
+        <w:rPr>
+          <w:lang w:val="en-GB"/>
+        </w:rPr>
+      </w:pPr>
+      <w:r>
+        <w:rPr>
+          <w:b/>
+          <w:bCs/>
+          <w:lang w:val="en-GB"/>
+        </w:rPr>
+        <w:t>Flightdirection:</w:t>
+      </w:r>
+      <w:r>
+        <w:rPr>
+          <w:lang w:val="en-GB"/>
+        </w:rPr>
+        <w:t xml:space="preserve"> Direction </w:t>
+      </w:r>
+      <w:r>
+        <w:rPr>
+          <w:lang w:val="en-GB"/>
+        </w:rPr>
+        <w:t>(</w:t>
+      </w:r>
+      <w:r>
+        <w:rPr>
+          <w:lang w:val="en-GB"/>
+        </w:rPr>
+        <w:t>°</w:t>
+      </w:r>
+      <w:r>
+        <w:rPr>
+          <w:lang w:val="en-GB"/>
+        </w:rPr>
+        <w:t xml:space="preserve">) </w:t>
+      </w:r>
+      <w:r>
+        <w:rPr>
+          <w:lang w:val="en-GB"/>
+        </w:rPr>
+        <w:t>the hornet was flying away from the bait (North=0°)</w:t>
+      </w:r>
+      <w:r>
+        <w:rPr>
+          <w:lang w:val="en-GB"/>
+        </w:rPr>
+        <w:t>.</w:t>
+      </w:r>
+    </w:p>
+    <w:p>
+      <w:pPr>
+        <w:rPr>
+          <w:lang w:val="en-GB"/>
+        </w:rPr>
+      </w:pPr>
+      <w:r>
+        <w:rPr>
+          <w:b/>
+          <w:bCs/>
+          <w:lang w:val="en-GB"/>
+        </w:rPr>
+        <w:t>FlightError:</w:t>
+      </w:r>
+      <w:r>
+        <w:rPr>
+          <w:lang w:val="en-GB"/>
+        </w:rPr>
+        <w:t xml:space="preserve"> </w:t>
+      </w:r>
+      <w:r>
+        <w:rPr>
+          <w:lang w:val="en-GB"/>
+        </w:rPr>
+        <w:t xml:space="preserve">The difference </w:t>
+      </w:r>
+      <w:r>
+        <w:rPr>
+          <w:lang w:val="en-GB"/>
+        </w:rPr>
+        <w:t xml:space="preserve">(°) </w:t>
+      </w:r>
+      <w:r>
+        <w:rPr>
+          <w:lang w:val="en-GB"/>
+        </w:rPr>
+        <w:t>between the flight direction from the bait and the actual direction to the nest (Flightdirection – DirectionToNest)</w:t>
+      </w:r>
+      <w:r>
+        <w:rPr>
+          <w:lang w:val="en-GB"/>
+        </w:rPr>
+        <w:t>.</w:t>
+      </w:r>
+    </w:p>
+    <w:p>
+      <w:pPr>
+        <w:rPr>
+          <w:lang w:val="en-GB"/>
+        </w:rPr>
+      </w:pPr>
+      <w:r>
+        <w:rPr>
+          <w:b/>
+          <w:bCs/>
+          <w:lang w:val="en-GB"/>
+        </w:rPr>
+        <w:t>Flighttime:</w:t>
+      </w:r>
+      <w:r>
+        <w:rPr>
+          <w:lang w:val="en-GB"/>
+        </w:rPr>
+        <w:t xml:space="preserve"> The time measured (h:min:s) from the moment the hornet </w:t>
+      </w:r>
+      <w:r>
+        <w:rPr>
+          <w:lang w:val="en-GB"/>
+        </w:rPr>
+        <w:t xml:space="preserve">left </w:t>
+      </w:r>
+      <w:r>
+        <w:rPr>
+          <w:lang w:val="en-GB"/>
+        </w:rPr>
+        <w:t>the bait</w:t>
+      </w:r>
+      <w:r>
+        <w:rPr>
+          <w:lang w:val="en-GB"/>
+        </w:rPr>
+        <w:t>, flying</w:t>
+      </w:r>
+      <w:r>
+        <w:rPr>
+          <w:lang w:val="en-GB"/>
+        </w:rPr>
+        <w:t xml:space="preserve"> to its nest</w:t>
+      </w:r>
+      <w:r>
+        <w:rPr>
+          <w:lang w:val="en-GB"/>
+        </w:rPr>
+        <w:t>,</w:t>
+      </w:r>
+      <w:r>
+        <w:rPr>
+          <w:lang w:val="en-GB"/>
+        </w:rPr>
+        <w:t xml:space="preserve"> till the hornet came back to the same bait.</w:t>
+      </w:r>
+    </w:p>
+    <w:p>
+      <w:pPr>
+        <w:rPr>
+          <w:lang w:val="en-GB"/>
+        </w:rPr>
+      </w:pPr>
+      <w:r>
+        <w:rPr>
+          <w:b/>
+          <w:bCs/>
+          <w:lang w:val="en-GB"/>
+        </w:rPr>
+        <w:t>Flighttime_min:</w:t>
+      </w:r>
+      <w:r>
+        <w:rPr>
+          <w:lang w:val="en-GB"/>
+        </w:rPr>
+        <w:t xml:space="preserve"> Flighttime in minutes.</w:t>
+      </w:r>
+    </w:p>
+    <w:p>
+      <w:pPr>
+        <w:rPr>
+          <w:lang w:val="en-GB"/>
+        </w:rPr>
+      </w:pPr>
+      <w:r>
+        <w:rPr>
+          <w:b/>
+          <w:bCs/>
+          <w:lang w:val="en-GB"/>
+        </w:rPr>
+        <w:t>Cloudcoverage:</w:t>
+      </w:r>
+      <w:r>
+        <w:rPr>
+          <w:lang w:val="en-GB"/>
+        </w:rPr>
+        <w:t xml:space="preserve"> Percentage of clouds present</w:t>
+      </w:r>
+      <w:r>
+        <w:rPr>
+          <w:lang w:val="en-GB"/>
+        </w:rPr>
+        <w:t xml:space="preserve"> at the moment of measurement</w:t>
+      </w:r>
+      <w:r>
+        <w:rPr>
+          <w:lang w:val="en-GB"/>
+        </w:rPr>
+        <w:t>. (0 no clouds, 1 completely cloudy)</w:t>
+      </w:r>
+    </w:p>
+    <w:p>
+      <w:pPr>
+        <w:rPr>
+          <w:lang w:val="en-GB"/>
+        </w:rPr>
+      </w:pPr>
+      <w:r>
+        <w:rPr>
+          <w:b/>
+          <w:bCs/>
+          <w:lang w:val="en-GB"/>
+        </w:rPr>
+        <w:t>Rain:</w:t>
+      </w:r>
+      <w:r>
+        <w:rPr>
+          <w:lang w:val="en-GB"/>
+        </w:rPr>
+        <w:t xml:space="preserve"> Number from 0 to </w:t>
+      </w:r>
+      <w:r>
+        <w:rPr>
+          <w:lang w:val="en-GB"/>
+        </w:rPr>
+        <w:t>4</w:t>
+      </w:r>
+      <w:r>
+        <w:rPr>
+          <w:lang w:val="en-GB"/>
+        </w:rPr>
+        <w:t>, explaining the precipitation levels</w:t>
+      </w:r>
+      <w:r>
+        <w:rPr>
+          <w:lang w:val="en-GB"/>
+        </w:rPr>
+        <w:t>. (0=no rain; 1=</w:t>
+      </w:r>
+      <w:r>
+        <w:rPr>
+          <w:lang w:val="en-GB"/>
+        </w:rPr>
+        <w:t>drizzle</w:t>
+      </w:r>
+      <w:r>
+        <w:rPr>
+          <w:lang w:val="en-GB"/>
+        </w:rPr>
+        <w:t>;</w:t>
+      </w:r>
+      <w:r>
+        <w:rPr>
+          <w:lang w:val="en-GB"/>
+        </w:rPr>
+        <w:t xml:space="preserve"> 2</w:t>
+      </w:r>
+      <w:r>
+        <w:rPr>
+          <w:lang w:val="en-GB"/>
+        </w:rPr>
+        <w:t>= light rain</w:t>
+      </w:r>
+      <w:r>
+        <w:rPr>
+          <w:lang w:val="en-GB"/>
+        </w:rPr>
+        <w:t>; 3=</w:t>
+      </w:r>
+      <w:r>
+        <w:rPr>
+          <w:lang w:val="en-GB"/>
+        </w:rPr>
+        <w:t xml:space="preserve"> average rain</w:t>
+      </w:r>
+      <w:r>
+        <w:rPr>
+          <w:lang w:val="en-GB"/>
+        </w:rPr>
+        <w:t>; 4=</w:t>
+      </w:r>
+      <w:r>
+        <w:rPr>
+          <w:lang w:val="en-GB"/>
+        </w:rPr>
+        <w:t>hard rain</w:t>
+      </w:r>
+      <w:r>
+        <w:rPr>
+          <w:lang w:val="en-GB"/>
+        </w:rPr>
+        <w:t>/storm</w:t>
+      </w:r>
+      <w:r>
+        <w:rPr>
+          <w:lang w:val="en-GB"/>
+        </w:rPr>
+        <w:t>)</w:t>
+      </w:r>
+    </w:p>
+    <w:p>
+      <w:pPr>
+        <w:rPr>
+          <w:lang w:val="en-GB"/>
+        </w:rPr>
+      </w:pPr>
+      <w:r>
+        <w:rPr>
+          <w:b/>
+          <w:bCs/>
+          <w:lang w:val="en-GB"/>
+        </w:rPr>
+        <w:t>Windspeed:</w:t>
+      </w:r>
+      <w:r>
+        <w:rPr>
+          <w:lang w:val="en-GB"/>
+        </w:rPr>
+        <w:t xml:space="preserve"> Windspeed </w:t>
+      </w:r>
+      <w:r>
+        <w:rPr>
+          <w:lang w:val="en-GB"/>
+        </w:rPr>
+        <w:t>(</w:t>
+      </w:r>
+      <w:r>
+        <w:rPr>
+          <w:lang w:val="en-GB"/>
+        </w:rPr>
+        <w:t>m/s</w:t>
+      </w:r>
+      <w:r>
+        <w:rPr>
+          <w:lang w:val="en-GB"/>
+        </w:rPr>
+        <w:t>)</w:t>
+      </w:r>
+      <w:r>
+        <w:rPr>
+          <w:lang w:val="en-GB"/>
+        </w:rPr>
+        <w:t xml:space="preserve"> present at the moment of measurement.</w:t>
+      </w:r>
+    </w:p>
+    <w:p>
+      <w:pPr>
+        <w:rPr>
+          <w:lang w:val="en-GB"/>
+        </w:rPr>
+      </w:pPr>
+      <w:r>
+        <w:rPr>
+          <w:b/>
+          <w:bCs/>
+          <w:lang w:val="en-GB"/>
+        </w:rPr>
+        <w:t>Winddirection:</w:t>
+      </w:r>
+      <w:r>
+        <w:rPr>
+          <w:lang w:val="en-GB"/>
+        </w:rPr>
+        <w:t xml:space="preserve"> Wind direction </w:t>
+      </w:r>
+      <w:r>
+        <w:rPr>
+          <w:lang w:val="en-GB"/>
+        </w:rPr>
+        <w:t>(°)</w:t>
+      </w:r>
+      <w:r>
+        <w:rPr>
+          <w:lang w:val="en-GB"/>
+        </w:rPr>
+        <w:t xml:space="preserve"> at the moment of measurement.</w:t>
+      </w:r>
+      <w:r>
+        <w:rPr>
+          <w:lang w:val="en-GB"/>
+        </w:rPr>
+        <w:t xml:space="preserve"> </w:t>
+      </w:r>
+    </w:p>
+    <w:p>
+      <w:pPr>
+        <w:rPr>
           <w:lang w:val="en-GB"/>
         </w:rPr>
       </w:pPr>
@@ -1951,759 +2672,13 @@
           <w:lang w:val="en-GB"/>
         </w:rPr>
         <w:drawing>
-          <wp:inline distT="0" distB="0" distL="0" distR="0" wp14:anchorId="1BCB2A98" wp14:editId="5C2DC6CF">
-            <wp:extent cx="5760720" cy="610235"/>
-            <wp:effectExtent l="0" t="0" r="0" b="0"/>
-            <wp:docPr id="23" name="Afbeelding 23"/>
-            <wp:cNvGraphicFramePr>
-              <a:graphicFrameLocks xmlns:a="http://schemas.openxmlformats.org/drawingml/2006/main" noChangeAspect="1"/>
-            </wp:cNvGraphicFramePr>
-            <a:graphic xmlns:a="http://schemas.openxmlformats.org/drawingml/2006/main">
-              <a:graphicData uri="http://schemas.openxmlformats.org/drawingml/2006/picture">
-                <pic:pic xmlns:pic="http://schemas.openxmlformats.org/drawingml/2006/picture">
-                  <pic:nvPicPr>
-                    <pic:cNvPr id="1" name=""/>
-                    <pic:cNvPicPr/>
-                  </pic:nvPicPr>
-                  <pic:blipFill>
-                    <a:blip r:embed="rId12"/>
-                    <a:stretch>
-                      <a:fillRect/>
-                    </a:stretch>
-                  </pic:blipFill>
-                  <pic:spPr>
-                    <a:xfrm>
-                      <a:off x="0" y="0"/>
-                      <a:ext cx="5760720" cy="610235"/>
-                    </a:xfrm>
-                    <a:prstGeom prst="rect">
-                      <a:avLst/>
-                    </a:prstGeom>
-                  </pic:spPr>
-                </pic:pic>
-              </a:graphicData>
-            </a:graphic>
-          </wp:inline>
-        </w:drawing>
-      </w:r>
-      <w:r>
-        <w:rPr>
-          <w:lang w:val="en-GB"/>
-        </w:rPr>
-        <w:t xml:space="preserve"> </w:t>
-      </w:r>
-      <w:r>
-        <w:rPr>
-          <w:noProof/>
-          <w:lang w:val="en-GB"/>
-        </w:rPr>
-        <w:t xml:space="preserve"> </w:t>
-      </w:r>
-    </w:p>
-    <w:p>
-      <w:pPr>
-        <w:rPr>
-          <w:noProof/>
-          <w:lang w:val="en-GB"/>
-        </w:rPr>
-      </w:pPr>
-      <w:r>
-        <w:rPr>
-          <w:noProof/>
-          <w:lang w:val="en-GB"/>
-        </w:rPr>
-        <w:drawing>
-          <wp:inline distT="0" distB="0" distL="0" distR="0" wp14:anchorId="2C978E35" wp14:editId="4805FA4E">
-            <wp:extent cx="5752614" cy="573487"/>
-            <wp:effectExtent l="0" t="0" r="635" b="0"/>
-            <wp:docPr id="24" name="Afbeelding 24"/>
-            <wp:cNvGraphicFramePr>
-              <a:graphicFrameLocks xmlns:a="http://schemas.openxmlformats.org/drawingml/2006/main" noChangeAspect="1"/>
-            </wp:cNvGraphicFramePr>
-            <a:graphic xmlns:a="http://schemas.openxmlformats.org/drawingml/2006/main">
-              <a:graphicData uri="http://schemas.openxmlformats.org/drawingml/2006/picture">
-                <pic:pic xmlns:pic="http://schemas.openxmlformats.org/drawingml/2006/picture">
-                  <pic:nvPicPr>
-                    <pic:cNvPr id="1" name=""/>
-                    <pic:cNvPicPr/>
-                  </pic:nvPicPr>
-                  <pic:blipFill rotWithShape="1">
-                    <a:blip r:embed="rId13"/>
-                    <a:srcRect l="140" t="1941" b="-1"/>
-                    <a:stretch/>
-                  </pic:blipFill>
-                  <pic:spPr bwMode="auto">
-                    <a:xfrm>
-                      <a:off x="0" y="0"/>
-                      <a:ext cx="5752614" cy="573487"/>
-                    </a:xfrm>
-                    <a:prstGeom prst="rect">
-                      <a:avLst/>
-                    </a:prstGeom>
-                    <a:ln>
-                      <a:noFill/>
-                    </a:ln>
-                    <a:extLst>
-                      <a:ext uri="{53640926-AAD7-44D8-BBD7-CCE9431645EC}">
-                        <a14:shadowObscured xmlns:a14="http://schemas.microsoft.com/office/drawing/2010/main"/>
-                      </a:ext>
-                    </a:extLst>
-                  </pic:spPr>
-                </pic:pic>
-              </a:graphicData>
-            </a:graphic>
-          </wp:inline>
-        </w:drawing>
-      </w:r>
-    </w:p>
-    <w:p>
-      <w:pPr>
-        <w:rPr>
-          <w:lang w:val="en-GB"/>
-        </w:rPr>
-      </w:pPr>
-      <w:r>
-        <w:rPr>
-          <w:noProof/>
-          <w:lang w:val="en-GB"/>
-        </w:rPr>
-        <w:drawing>
-          <wp:inline distT="0" distB="0" distL="0" distR="0" wp14:anchorId="42BB63AA" wp14:editId="18E37FE4">
-            <wp:extent cx="5760720" cy="722630"/>
-            <wp:effectExtent l="0" t="0" r="0" b="1270"/>
-            <wp:docPr id="22" name="Afbeelding 22"/>
-            <wp:cNvGraphicFramePr>
-              <a:graphicFrameLocks xmlns:a="http://schemas.openxmlformats.org/drawingml/2006/main" noChangeAspect="1"/>
-            </wp:cNvGraphicFramePr>
-            <a:graphic xmlns:a="http://schemas.openxmlformats.org/drawingml/2006/main">
-              <a:graphicData uri="http://schemas.openxmlformats.org/drawingml/2006/picture">
-                <pic:pic xmlns:pic="http://schemas.openxmlformats.org/drawingml/2006/picture">
-                  <pic:nvPicPr>
-                    <pic:cNvPr id="1" name=""/>
-                    <pic:cNvPicPr/>
-                  </pic:nvPicPr>
-                  <pic:blipFill>
-                    <a:blip r:embed="rId14"/>
-                    <a:stretch>
-                      <a:fillRect/>
-                    </a:stretch>
-                  </pic:blipFill>
-                  <pic:spPr>
-                    <a:xfrm>
-                      <a:off x="0" y="0"/>
-                      <a:ext cx="5760720" cy="722630"/>
-                    </a:xfrm>
-                    <a:prstGeom prst="rect">
-                      <a:avLst/>
-                    </a:prstGeom>
-                  </pic:spPr>
-                </pic:pic>
-              </a:graphicData>
-            </a:graphic>
-          </wp:inline>
-        </w:drawing>
-      </w:r>
-    </w:p>
-    <w:p>
-      <w:pPr>
-        <w:rPr>
-          <w:lang w:val="en-GB"/>
-        </w:rPr>
-      </w:pPr>
-      <w:r>
-        <w:rPr>
-          <w:b/>
-          <w:bCs/>
-          <w:lang w:val="en-GB"/>
-        </w:rPr>
-        <w:t>NestID:</w:t>
-      </w:r>
-      <w:r>
-        <w:rPr>
-          <w:lang w:val="en-GB"/>
-        </w:rPr>
-        <w:t xml:space="preserve"> NestID from datasheet ‘Nests’ from which the individual originated.</w:t>
-      </w:r>
-    </w:p>
-    <w:p>
-      <w:pPr>
-        <w:rPr>
-          <w:lang w:val="en-GB"/>
-        </w:rPr>
-      </w:pPr>
-      <w:r>
-        <w:rPr>
-          <w:b/>
-          <w:bCs/>
-          <w:lang w:val="en-GB"/>
-        </w:rPr>
-        <w:t>BaitID:</w:t>
-      </w:r>
-      <w:r>
-        <w:rPr>
-          <w:lang w:val="en-GB"/>
-        </w:rPr>
-        <w:t xml:space="preserve"> BaitID from datasheet ‘Baits’ on which the individual was foraging.</w:t>
-      </w:r>
-    </w:p>
-    <w:p>
-      <w:pPr>
-        <w:rPr>
-          <w:lang w:val="en-GB"/>
-        </w:rPr>
-      </w:pPr>
-      <w:r>
-        <w:rPr>
-          <w:b/>
-          <w:bCs/>
-          <w:lang w:val="en-GB"/>
-        </w:rPr>
-        <w:t>ColorInd:</w:t>
-      </w:r>
-      <w:r>
-        <w:rPr>
-          <w:b/>
-          <w:bCs/>
-          <w:lang w:val="en-GB"/>
-        </w:rPr>
-        <w:t xml:space="preserve"> </w:t>
-      </w:r>
-      <w:r>
-        <w:rPr>
-          <w:lang w:val="en-GB"/>
-        </w:rPr>
-        <w:t>ColorInd</w:t>
-      </w:r>
-      <w:r>
-        <w:rPr>
-          <w:lang w:val="en-GB"/>
-        </w:rPr>
-        <w:t xml:space="preserve"> from datasheet ‘Individuals’.</w:t>
-      </w:r>
-    </w:p>
-    <w:p>
-      <w:pPr>
-        <w:rPr>
-          <w:lang w:val="en-GB"/>
-        </w:rPr>
-      </w:pPr>
-      <w:r>
-        <w:rPr>
-          <w:b/>
-          <w:bCs/>
-          <w:lang w:val="en-GB"/>
-        </w:rPr>
-        <w:t>ID:</w:t>
-      </w:r>
-      <w:r>
-        <w:rPr>
-          <w:lang w:val="en-GB"/>
-        </w:rPr>
-        <w:t xml:space="preserve"> Unique number for each flight.</w:t>
-      </w:r>
-    </w:p>
-    <w:p>
-      <w:pPr>
-        <w:rPr>
-          <w:lang w:val="en-GB"/>
-        </w:rPr>
-      </w:pPr>
-      <w:r>
-        <w:rPr>
-          <w:b/>
-          <w:bCs/>
-          <w:lang w:val="en-GB"/>
-        </w:rPr>
-        <w:t>Date:</w:t>
-      </w:r>
-      <w:r>
-        <w:rPr>
-          <w:lang w:val="en-GB"/>
-        </w:rPr>
-        <w:t xml:space="preserve"> Date the flight was measured.</w:t>
-      </w:r>
-    </w:p>
-    <w:p>
-      <w:pPr>
-        <w:rPr>
-          <w:lang w:val="en-GB"/>
-        </w:rPr>
-      </w:pPr>
-      <w:r>
-        <w:rPr>
-          <w:b/>
-          <w:bCs/>
-          <w:lang w:val="en-GB"/>
-        </w:rPr>
-        <w:t>Time:</w:t>
-      </w:r>
-      <w:r>
-        <w:rPr>
-          <w:lang w:val="en-GB"/>
-        </w:rPr>
-        <w:t xml:space="preserve"> Time the flight was measured.</w:t>
-      </w:r>
-    </w:p>
-    <w:p>
-      <w:pPr>
-        <w:rPr>
-          <w:lang w:val="en-GB"/>
-        </w:rPr>
-      </w:pPr>
-      <w:r>
-        <w:rPr>
-          <w:b/>
-          <w:bCs/>
-          <w:lang w:val="en-GB"/>
-        </w:rPr>
-        <w:t>Observer:</w:t>
-      </w:r>
-      <w:r>
-        <w:rPr>
-          <w:lang w:val="en-GB"/>
-        </w:rPr>
-        <w:t xml:space="preserve"> Unique letter for each observer. (</w:t>
-      </w:r>
-      <w:r>
-        <w:rPr>
-          <w:lang w:val="en-GB"/>
-        </w:rPr>
-        <w:t>‘</w:t>
-      </w:r>
-      <w:r>
-        <w:rPr>
-          <w:lang w:val="en-GB"/>
-        </w:rPr>
-        <w:t>A</w:t>
-      </w:r>
-      <w:r>
-        <w:rPr>
-          <w:lang w:val="en-GB"/>
-        </w:rPr>
-        <w:t>’</w:t>
-      </w:r>
-      <w:r>
-        <w:rPr>
-          <w:lang w:val="en-GB"/>
-        </w:rPr>
-        <w:t xml:space="preserve"> being myself, all other </w:t>
-      </w:r>
-      <w:r>
-        <w:rPr>
-          <w:lang w:val="en-GB"/>
-        </w:rPr>
-        <w:t>observers</w:t>
-      </w:r>
-      <w:r>
-        <w:rPr>
-          <w:lang w:val="en-GB"/>
-        </w:rPr>
-        <w:t xml:space="preserve"> are volunteers)</w:t>
-      </w:r>
-    </w:p>
-    <w:p>
-      <w:pPr>
-        <w:rPr>
-          <w:lang w:val="en-GB"/>
-        </w:rPr>
-      </w:pPr>
-      <w:r>
-        <w:rPr>
-          <w:b/>
-          <w:bCs/>
-          <w:lang w:val="en-GB"/>
-        </w:rPr>
-        <w:t>Flightdirection:</w:t>
-      </w:r>
-      <w:r>
-        <w:rPr>
-          <w:lang w:val="en-GB"/>
-        </w:rPr>
-        <w:t xml:space="preserve"> Direction </w:t>
-      </w:r>
-      <w:r>
-        <w:rPr>
-          <w:lang w:val="en-GB"/>
-        </w:rPr>
-        <w:t>(</w:t>
-      </w:r>
-      <w:r>
-        <w:rPr>
-          <w:lang w:val="en-GB"/>
-        </w:rPr>
-        <w:t>°</w:t>
-      </w:r>
-      <w:r>
-        <w:rPr>
-          <w:lang w:val="en-GB"/>
-        </w:rPr>
-        <w:t xml:space="preserve">) </w:t>
-      </w:r>
-      <w:r>
-        <w:rPr>
-          <w:lang w:val="en-GB"/>
-        </w:rPr>
-        <w:t>the hornet was flying away from the bait (North=0°)</w:t>
-      </w:r>
-      <w:r>
-        <w:rPr>
-          <w:lang w:val="en-GB"/>
-        </w:rPr>
-        <w:t>.</w:t>
-      </w:r>
-    </w:p>
-    <w:p>
-      <w:pPr>
-        <w:rPr>
-          <w:lang w:val="en-GB"/>
-        </w:rPr>
-      </w:pPr>
-      <w:r>
-        <w:rPr>
-          <w:b/>
-          <w:bCs/>
-          <w:lang w:val="en-GB"/>
-        </w:rPr>
-        <w:t>FlightError:</w:t>
-      </w:r>
-      <w:r>
-        <w:rPr>
-          <w:lang w:val="en-GB"/>
-        </w:rPr>
-        <w:t xml:space="preserve"> </w:t>
-      </w:r>
-      <w:r>
-        <w:rPr>
-          <w:lang w:val="en-GB"/>
-        </w:rPr>
-        <w:t xml:space="preserve">The difference </w:t>
-      </w:r>
-      <w:r>
-        <w:rPr>
-          <w:lang w:val="en-GB"/>
-        </w:rPr>
-        <w:t xml:space="preserve">(°) </w:t>
-      </w:r>
-      <w:r>
-        <w:rPr>
-          <w:lang w:val="en-GB"/>
-        </w:rPr>
-        <w:t>between the flight direction from the bait and the actual direction to the nest (Flightdirection – DirectionToNest)</w:t>
-      </w:r>
-      <w:r>
-        <w:rPr>
-          <w:lang w:val="en-GB"/>
-        </w:rPr>
-        <w:t>.</w:t>
-      </w:r>
-    </w:p>
-    <w:p>
-      <w:pPr>
-        <w:rPr>
-          <w:lang w:val="en-GB"/>
-        </w:rPr>
-      </w:pPr>
-      <w:r>
-        <w:rPr>
-          <w:b/>
-          <w:bCs/>
-          <w:lang w:val="en-GB"/>
-        </w:rPr>
-        <w:t>Flighttime:</w:t>
-      </w:r>
-      <w:r>
-        <w:rPr>
-          <w:lang w:val="en-GB"/>
-        </w:rPr>
-        <w:t xml:space="preserve"> The time measured (h:min:s) from the moment the hornet </w:t>
-      </w:r>
-      <w:r>
-        <w:rPr>
-          <w:lang w:val="en-GB"/>
-        </w:rPr>
-        <w:t xml:space="preserve">left </w:t>
-      </w:r>
-      <w:r>
-        <w:rPr>
-          <w:lang w:val="en-GB"/>
-        </w:rPr>
-        <w:t>the bait</w:t>
-      </w:r>
-      <w:r>
-        <w:rPr>
-          <w:lang w:val="en-GB"/>
-        </w:rPr>
-        <w:t>, flying</w:t>
-      </w:r>
-      <w:r>
-        <w:rPr>
-          <w:lang w:val="en-GB"/>
-        </w:rPr>
-        <w:t xml:space="preserve"> to its nest</w:t>
-      </w:r>
-      <w:r>
-        <w:rPr>
-          <w:lang w:val="en-GB"/>
-        </w:rPr>
-        <w:t>,</w:t>
-      </w:r>
-      <w:r>
-        <w:rPr>
-          <w:lang w:val="en-GB"/>
-        </w:rPr>
-        <w:t xml:space="preserve"> till the hornet came back to the same bait.</w:t>
-      </w:r>
-    </w:p>
-    <w:p>
-      <w:pPr>
-        <w:rPr>
-          <w:lang w:val="en-GB"/>
-        </w:rPr>
-      </w:pPr>
-      <w:r>
-        <w:rPr>
-          <w:b/>
-          <w:bCs/>
-          <w:lang w:val="en-GB"/>
-        </w:rPr>
-        <w:t>Flighttime_min:</w:t>
-      </w:r>
-      <w:r>
-        <w:rPr>
-          <w:lang w:val="en-GB"/>
-        </w:rPr>
-        <w:t xml:space="preserve"> Flighttime in minutes.</w:t>
-      </w:r>
-    </w:p>
-    <w:p>
-      <w:pPr>
-        <w:rPr>
-          <w:lang w:val="en-GB"/>
-        </w:rPr>
-      </w:pPr>
-      <w:r>
-        <w:rPr>
-          <w:b/>
-          <w:bCs/>
-          <w:lang w:val="en-GB"/>
-        </w:rPr>
-        <w:t>Cloudcoverage:</w:t>
-      </w:r>
-      <w:r>
-        <w:rPr>
-          <w:lang w:val="en-GB"/>
-        </w:rPr>
-        <w:t xml:space="preserve"> Percentage of clouds present</w:t>
-      </w:r>
-      <w:r>
-        <w:rPr>
-          <w:lang w:val="en-GB"/>
-        </w:rPr>
-        <w:t xml:space="preserve"> at the moment of measurement</w:t>
-      </w:r>
-      <w:r>
-        <w:rPr>
-          <w:lang w:val="en-GB"/>
-        </w:rPr>
-        <w:t>. (0 no clouds, 1 completely cloudy)</w:t>
-      </w:r>
-    </w:p>
-    <w:p>
-      <w:pPr>
-        <w:rPr>
-          <w:lang w:val="en-GB"/>
-        </w:rPr>
-      </w:pPr>
-      <w:r>
-        <w:rPr>
-          <w:b/>
-          <w:bCs/>
-          <w:lang w:val="en-GB"/>
-        </w:rPr>
-        <w:t>Rain:</w:t>
-      </w:r>
-      <w:r>
-        <w:rPr>
-          <w:lang w:val="en-GB"/>
-        </w:rPr>
-        <w:t xml:space="preserve"> Number from 0 to </w:t>
-      </w:r>
-      <w:r>
-        <w:rPr>
-          <w:lang w:val="en-GB"/>
-        </w:rPr>
-        <w:t>4</w:t>
-      </w:r>
-      <w:r>
-        <w:rPr>
-          <w:lang w:val="en-GB"/>
-        </w:rPr>
-        <w:t>, explaining the precipitation levels</w:t>
-      </w:r>
-      <w:r>
-        <w:rPr>
-          <w:lang w:val="en-GB"/>
-        </w:rPr>
-        <w:t>. (0=no rain; 1=</w:t>
-      </w:r>
-      <w:r>
-        <w:rPr>
-          <w:lang w:val="en-GB"/>
-        </w:rPr>
-        <w:t>drizzle</w:t>
-      </w:r>
-      <w:r>
-        <w:rPr>
-          <w:lang w:val="en-GB"/>
-        </w:rPr>
-        <w:t>;</w:t>
-      </w:r>
-      <w:r>
-        <w:rPr>
-          <w:lang w:val="en-GB"/>
-        </w:rPr>
-        <w:t xml:space="preserve"> 2</w:t>
-      </w:r>
-      <w:r>
-        <w:rPr>
-          <w:lang w:val="en-GB"/>
-        </w:rPr>
-        <w:t>= light rain</w:t>
-      </w:r>
-      <w:r>
-        <w:rPr>
-          <w:lang w:val="en-GB"/>
-        </w:rPr>
-        <w:t>; 3=</w:t>
-      </w:r>
-      <w:r>
-        <w:rPr>
-          <w:lang w:val="en-GB"/>
-        </w:rPr>
-        <w:t xml:space="preserve"> average rain</w:t>
-      </w:r>
-      <w:r>
-        <w:rPr>
-          <w:lang w:val="en-GB"/>
-        </w:rPr>
-        <w:t>; 4=</w:t>
-      </w:r>
-      <w:r>
-        <w:rPr>
-          <w:lang w:val="en-GB"/>
-        </w:rPr>
-        <w:t>hard rain</w:t>
-      </w:r>
-      <w:r>
-        <w:rPr>
-          <w:lang w:val="en-GB"/>
-        </w:rPr>
-        <w:t>/storm</w:t>
-      </w:r>
-      <w:r>
-        <w:rPr>
-          <w:lang w:val="en-GB"/>
-        </w:rPr>
-        <w:t>)</w:t>
-      </w:r>
-    </w:p>
-    <w:p>
-      <w:pPr>
-        <w:rPr>
-          <w:lang w:val="en-GB"/>
-        </w:rPr>
-      </w:pPr>
-      <w:r>
-        <w:rPr>
-          <w:b/>
-          <w:bCs/>
-          <w:lang w:val="en-GB"/>
-        </w:rPr>
-        <w:t>Windspeed:</w:t>
-      </w:r>
-      <w:r>
-        <w:rPr>
-          <w:lang w:val="en-GB"/>
-        </w:rPr>
-        <w:t xml:space="preserve"> Windspeed </w:t>
-      </w:r>
-      <w:r>
-        <w:rPr>
-          <w:lang w:val="en-GB"/>
-        </w:rPr>
-        <w:t>(</w:t>
-      </w:r>
-      <w:r>
-        <w:rPr>
-          <w:lang w:val="en-GB"/>
-        </w:rPr>
-        <w:t>m/s</w:t>
-      </w:r>
-      <w:r>
-        <w:rPr>
-          <w:lang w:val="en-GB"/>
-        </w:rPr>
-        <w:t>)</w:t>
-      </w:r>
-      <w:r>
-        <w:rPr>
-          <w:lang w:val="en-GB"/>
-        </w:rPr>
-        <w:t xml:space="preserve"> present at the moment of measurement.</w:t>
-      </w:r>
-    </w:p>
-    <w:p>
-      <w:pPr>
-        <w:rPr>
-          <w:lang w:val="en-GB"/>
-        </w:rPr>
-      </w:pPr>
-      <w:r>
-        <w:rPr>
-          <w:b/>
-          <w:bCs/>
-          <w:lang w:val="en-GB"/>
-        </w:rPr>
-        <w:t>Winddirection:</w:t>
-      </w:r>
-      <w:r>
-        <w:rPr>
-          <w:lang w:val="en-GB"/>
-        </w:rPr>
-        <w:t xml:space="preserve"> Wind direction </w:t>
-      </w:r>
-      <w:r>
-        <w:rPr>
-          <w:lang w:val="en-GB"/>
-        </w:rPr>
-        <w:t>(°)</w:t>
-      </w:r>
-      <w:r>
-        <w:rPr>
-          <w:lang w:val="en-GB"/>
-        </w:rPr>
-        <w:t xml:space="preserve"> at the moment of measurement.</w:t>
-      </w:r>
-    </w:p>
-    <w:p>
-      <w:pPr>
-        <w:rPr>
-          <w:lang w:val="en-GB"/>
-        </w:rPr>
-      </w:pPr>
-      <w:r>
-        <w:rPr>
-          <w:noProof/>
-          <w:lang w:val="en-GB"/>
-        </w:rPr>
-        <w:drawing>
-          <wp:anchor distT="0" distB="0" distL="114300" distR="114300" simplePos="0" relativeHeight="251671552" behindDoc="0" locked="0" layoutInCell="1" allowOverlap="1" wp14:anchorId="0FD1A913" wp14:editId="1832FBD6">
+          <wp:anchor distT="0" distB="0" distL="114300" distR="114300" simplePos="0" relativeHeight="251672576" behindDoc="0" locked="0" layoutInCell="1" allowOverlap="1" wp14:anchorId="61779055" wp14:editId="34A82515">
             <wp:simplePos x="0" y="0"/>
             <wp:positionH relativeFrom="column">
-              <wp:posOffset>3184525</wp:posOffset>
+              <wp:posOffset>2563586</wp:posOffset>
             </wp:positionH>
             <wp:positionV relativeFrom="paragraph">
-              <wp:posOffset>273685</wp:posOffset>
+              <wp:posOffset>54066</wp:posOffset>
             </wp:positionV>
             <wp:extent cx="3177540" cy="2146300"/>
             <wp:effectExtent l="0" t="0" r="3810" b="6350"/>
@@ -2722,7 +2697,7 @@
                     </pic:cNvPicPr>
                   </pic:nvPicPr>
                   <pic:blipFill rotWithShape="1">
-                    <a:blip r:embed="rId15" cstate="print">
+                    <a:blip r:embed="rId11" cstate="print">
                       <a:extLst>
                         <a:ext uri="{28A0092B-C50C-407E-A947-70E740481C1C}">
                           <a14:useLocalDpi xmlns:a14="http://schemas.microsoft.com/office/drawing/2010/main" val="0"/>
@@ -2807,7 +2782,31 @@
           <w:bCs/>
           <w:lang w:val="en-GB"/>
         </w:rPr>
-        <w:t>Winddifference:</w:t>
+        <w:t>Winddifference</w:t>
+      </w:r>
+      <w:r>
+        <w:rPr>
+          <w:b/>
+          <w:bCs/>
+          <w:lang w:val="en-GB"/>
+        </w:rPr>
+        <w:t>_flightdir</w:t>
+      </w:r>
+      <w:r>
+        <w:rPr>
+          <w:b/>
+          <w:bCs/>
+          <w:lang w:val="en-GB"/>
+        </w:rPr>
+        <w:t>ection</w:t>
+      </w:r>
+      <w:r>
+        <w:rPr>
+          <w:b/>
+          <w:bCs/>
+          <w:lang w:val="en-GB"/>
+        </w:rPr>
+        <w:t>:</w:t>
       </w:r>
       <w:r>
         <w:rPr>
@@ -2840,7 +2839,23 @@
           <w:bCs/>
           <w:lang w:val="en-GB"/>
         </w:rPr>
-        <w:t>Wind:</w:t>
+        <w:t>Wind</w:t>
+      </w:r>
+      <w:r>
+        <w:rPr>
+          <w:b/>
+          <w:bCs/>
+          <w:lang w:val="en-GB"/>
+        </w:rPr>
+        <w:t>_flight</w:t>
+      </w:r>
+      <w:r>
+        <w:rPr>
+          <w:b/>
+          <w:bCs/>
+          <w:lang w:val="en-GB"/>
+        </w:rPr>
+        <w:t>:</w:t>
       </w:r>
       <w:r>
         <w:rPr>
@@ -2911,6 +2926,13 @@
         </w:rPr>
         <w:t>tailwind</w:t>
       </w:r>
+      <w:r>
+        <w:rPr>
+          <w:noProof/>
+          <w:lang w:val="en-GB"/>
+        </w:rPr>
+        <w:t xml:space="preserve"> </w:t>
+      </w:r>
     </w:p>
     <w:p>
       <w:pPr>
@@ -3032,20 +3054,60 @@
           <w:lang w:val="en-GB"/>
         </w:rPr>
       </w:pPr>
-    </w:p>
-    <w:p>
-      <w:pPr>
-        <w:rPr>
-          <w:lang w:val="en-GB"/>
-        </w:rPr>
-      </w:pPr>
-      <w:r>
-        <w:rPr>
-          <w:b/>
-          <w:bCs/>
-          <w:lang w:val="en-GB"/>
-        </w:rPr>
-        <w:t>test_rule_of_thumb</w:t>
+      <w:r>
+        <w:rPr>
+          <w:b/>
+          <w:bCs/>
+          <w:lang w:val="en-GB"/>
+        </w:rPr>
+        <w:t>Winddifference_nestdirection</w:t>
+      </w:r>
+      <w:r>
+        <w:rPr>
+          <w:b/>
+          <w:bCs/>
+          <w:lang w:val="en-GB"/>
+        </w:rPr>
+        <w:t xml:space="preserve">: </w:t>
+      </w:r>
+      <w:r>
+        <w:rPr>
+          <w:lang w:val="en-GB"/>
+        </w:rPr>
+        <w:t xml:space="preserve">The angle (°) between the </w:t>
+      </w:r>
+      <w:r>
+        <w:rPr>
+          <w:lang w:val="en-GB"/>
+        </w:rPr>
+        <w:t>Direction</w:t>
+      </w:r>
+      <w:r>
+        <w:rPr>
+          <w:lang w:val="en-GB"/>
+        </w:rPr>
+        <w:t>ToNest</w:t>
+      </w:r>
+      <w:r>
+        <w:rPr>
+          <w:lang w:val="en-GB"/>
+        </w:rPr>
+        <w:t xml:space="preserve"> and Winddirection.</w:t>
+      </w:r>
+    </w:p>
+    <w:p>
+      <w:pPr>
+        <w:rPr>
+          <w:lang w:val="en-GB"/>
+        </w:rPr>
+      </w:pPr>
+      <w:r>
+        <w:rPr>
+          <w:b/>
+          <w:bCs/>
+          <w:lang w:val="en-GB"/>
+        </w:rPr>
+        <w:t>Wind_nest</w:t>
       </w:r>
       <w:r>
         <w:rPr>
@@ -3059,92 +3121,20 @@
         <w:rPr>
           <w:lang w:val="en-GB"/>
         </w:rPr>
-        <w:t xml:space="preserve"> The speed </w:t>
-      </w:r>
-      <w:r>
-        <w:rPr>
-          <w:lang w:val="en-GB"/>
-        </w:rPr>
-        <w:t>(</w:t>
-      </w:r>
-      <w:r>
-        <w:rPr>
-          <w:lang w:val="en-GB"/>
-        </w:rPr>
-        <w:t>m/s</w:t>
-      </w:r>
-      <w:r>
-        <w:rPr>
-          <w:lang w:val="en-GB"/>
-        </w:rPr>
-        <w:t>)</w:t>
-      </w:r>
-      <w:r>
-        <w:rPr>
-          <w:lang w:val="en-GB"/>
-        </w:rPr>
-        <w:t xml:space="preserve"> of the foraging process (Distance/Flighttime_min)</w:t>
-      </w:r>
-    </w:p>
-    <w:p>
-      <w:pPr>
-        <w:rPr>
-          <w:lang w:val="en-GB"/>
-        </w:rPr>
-      </w:pPr>
-      <w:r>
-        <w:rPr>
-          <w:b/>
-          <w:bCs/>
-          <w:lang w:val="en-GB"/>
-        </w:rPr>
-        <w:t>ForagingSpeed</w:t>
-      </w:r>
-      <w:r>
-        <w:rPr>
-          <w:b/>
-          <w:bCs/>
-          <w:lang w:val="en-GB"/>
-        </w:rPr>
-        <w:t>:</w:t>
-      </w:r>
-      <w:r>
-        <w:rPr>
-          <w:lang w:val="en-GB"/>
-        </w:rPr>
-        <w:t xml:space="preserve"> The speed </w:t>
-      </w:r>
-      <w:r>
-        <w:rPr>
-          <w:lang w:val="en-GB"/>
-        </w:rPr>
-        <w:t>(</w:t>
-      </w:r>
-      <w:r>
-        <w:rPr>
-          <w:lang w:val="en-GB"/>
-        </w:rPr>
-        <w:t>m/s</w:t>
-      </w:r>
-      <w:r>
-        <w:rPr>
-          <w:lang w:val="en-GB"/>
-        </w:rPr>
-        <w:t>)</w:t>
-      </w:r>
-      <w:r>
-        <w:rPr>
-          <w:lang w:val="en-GB"/>
-        </w:rPr>
-        <w:t xml:space="preserve"> the hornet was flying. (Distance*2/Flighttime_min)</w:t>
-      </w:r>
-    </w:p>
-    <w:p>
-      <w:pPr>
-        <w:rPr>
-          <w:lang w:val="en-GB"/>
-        </w:rPr>
-      </w:pPr>
+        <w:t xml:space="preserve"> </w:t>
+      </w:r>
+      <w:r>
+        <w:rPr>
+          <w:lang w:val="en-GB"/>
+        </w:rPr>
+        <w:t xml:space="preserve">Categorical variable describing the wind direction relative to the direction </w:t>
+      </w:r>
+      <w:r>
+        <w:rPr>
+          <w:lang w:val="en-GB"/>
+        </w:rPr>
+        <w:t>to the nest from the bait.</w:t>
+      </w:r>
     </w:p>
     <w:p>
       <w:pPr>
@@ -3173,7 +3163,445 @@
           <w:u w:val="single"/>
           <w:lang w:val="en-GB"/>
         </w:rPr>
-        <w:t>Eigendata_shortind</w:t>
+        <w:t>Flights_</w:t>
+      </w:r>
+      <w:r>
+        <w:rPr>
+          <w:b/>
+          <w:bCs/>
+          <w:sz w:val="28"/>
+          <w:szCs w:val="28"/>
+          <w:u w:val="single"/>
+          <w:lang w:val="en-GB"/>
+        </w:rPr>
+        <w:t>shortind</w:t>
+      </w:r>
+    </w:p>
+    <w:p>
+      <w:pPr>
+        <w:rPr>
+          <w:lang w:val="en-GB"/>
+        </w:rPr>
+      </w:pPr>
+      <w:r>
+        <w:rPr>
+          <w:lang w:val="en-GB"/>
+        </w:rPr>
+        <w:t xml:space="preserve">Same as </w:t>
+      </w:r>
+      <w:r>
+        <w:rPr>
+          <w:lang w:val="en-GB"/>
+        </w:rPr>
+        <w:t>Flights_all</w:t>
+      </w:r>
+      <w:r>
+        <w:rPr>
+          <w:lang w:val="en-GB"/>
+        </w:rPr>
+        <w:t xml:space="preserve"> but contains only the shortest flight of each individual per bait.</w:t>
+      </w:r>
+    </w:p>
+    <w:p>
+      <w:pPr>
+        <w:rPr>
+          <w:b/>
+          <w:bCs/>
+          <w:sz w:val="28"/>
+          <w:szCs w:val="28"/>
+          <w:u w:val="single"/>
+          <w:lang w:val="en-GB"/>
+        </w:rPr>
+      </w:pPr>
+    </w:p>
+    <w:p>
+      <w:pPr>
+        <w:rPr>
+          <w:b/>
+          <w:bCs/>
+          <w:sz w:val="28"/>
+          <w:szCs w:val="28"/>
+          <w:u w:val="single"/>
+          <w:lang w:val="en-GB"/>
+        </w:rPr>
+      </w:pPr>
+      <w:r>
+        <w:rPr>
+          <w:b/>
+          <w:bCs/>
+          <w:sz w:val="28"/>
+          <w:szCs w:val="28"/>
+          <w:u w:val="single"/>
+          <w:lang w:val="en-GB"/>
+        </w:rPr>
+        <w:t>Flight_KMI</w:t>
+      </w:r>
+    </w:p>
+    <w:p>
+      <w:pPr>
+        <w:rPr>
+          <w:lang w:val="en-GB"/>
+        </w:rPr>
+      </w:pPr>
+      <w:r>
+        <w:rPr>
+          <w:lang w:val="en-GB"/>
+        </w:rPr>
+        <w:t xml:space="preserve">Same as </w:t>
+      </w:r>
+      <w:r>
+        <w:rPr>
+          <w:lang w:val="en-GB"/>
+        </w:rPr>
+        <w:t xml:space="preserve">Flights_all but contains </w:t>
+      </w:r>
+      <w:r>
+        <w:rPr>
+          <w:lang w:val="en-GB"/>
+        </w:rPr>
+        <w:t>weather measurements of KMI</w:t>
+      </w:r>
+      <w:r>
+        <w:rPr>
+          <w:lang w:val="en-GB"/>
+        </w:rPr>
+        <w:t>.</w:t>
+      </w:r>
+    </w:p>
+    <w:p>
+      <w:pPr>
+        <w:rPr>
+          <w:lang w:val="en-GB"/>
+        </w:rPr>
+      </w:pPr>
+    </w:p>
+    <w:p>
+      <w:pPr>
+        <w:rPr>
+          <w:color w:val="FF0000"/>
+          <w:sz w:val="28"/>
+          <w:szCs w:val="28"/>
+          <w:lang w:val="en-GB"/>
+        </w:rPr>
+      </w:pPr>
+      <w:r>
+        <w:rPr>
+          <w:color w:val="FF0000"/>
+          <w:sz w:val="28"/>
+          <w:szCs w:val="28"/>
+          <w:lang w:val="en-GB"/>
+        </w:rPr>
+        <w:t>After dataset adjustments (which can be found in Dataset_aanpasingen.rmd) the following DEFINITIVE datasets were created</w:t>
+      </w:r>
+      <w:r>
+        <w:rPr>
+          <w:color w:val="FF0000"/>
+          <w:sz w:val="28"/>
+          <w:szCs w:val="28"/>
+          <w:lang w:val="en-GB"/>
+        </w:rPr>
+        <w:t xml:space="preserve"> and used for the analyse</w:t>
+      </w:r>
+      <w:r>
+        <w:rPr>
+          <w:color w:val="FF0000"/>
+          <w:sz w:val="28"/>
+          <w:szCs w:val="28"/>
+          <w:lang w:val="en-GB"/>
+        </w:rPr>
+        <w:t>s</w:t>
+      </w:r>
+      <w:r>
+        <w:rPr>
+          <w:color w:val="FF0000"/>
+          <w:sz w:val="28"/>
+          <w:szCs w:val="28"/>
+          <w:lang w:val="en-GB"/>
+        </w:rPr>
+        <w:t>.</w:t>
+      </w:r>
+    </w:p>
+    <w:p>
+      <w:pPr>
+        <w:rPr>
+          <w:color w:val="FF0000"/>
+          <w:sz w:val="28"/>
+          <w:szCs w:val="28"/>
+          <w:lang w:val="en-GB"/>
+        </w:rPr>
+      </w:pPr>
+    </w:p>
+    <w:p>
+      <w:pPr>
+        <w:rPr>
+          <w:b/>
+          <w:bCs/>
+          <w:sz w:val="28"/>
+          <w:szCs w:val="28"/>
+          <w:u w:val="single"/>
+          <w:lang w:val="en-GB"/>
+        </w:rPr>
+      </w:pPr>
+      <w:r>
+        <w:rPr>
+          <w:b/>
+          <w:bCs/>
+          <w:sz w:val="28"/>
+          <w:szCs w:val="28"/>
+          <w:u w:val="single"/>
+          <w:lang w:val="en-GB"/>
+        </w:rPr>
+        <w:t>Eigendata</w:t>
+      </w:r>
+    </w:p>
+    <w:p>
+      <w:pPr>
+        <w:rPr>
+          <w:lang w:val="en-GB"/>
+        </w:rPr>
+      </w:pPr>
+      <w:r>
+        <w:rPr>
+          <w:lang w:val="en-GB"/>
+        </w:rPr>
+        <w:t>Flights_</w:t>
+      </w:r>
+      <w:r>
+        <w:rPr>
+          <w:lang w:val="en-GB"/>
+        </w:rPr>
+        <w:t>all</w:t>
+      </w:r>
+      <w:r>
+        <w:rPr>
+          <w:lang w:val="en-GB"/>
+        </w:rPr>
+        <w:t xml:space="preserve"> but </w:t>
+      </w:r>
+      <w:r>
+        <w:rPr>
+          <w:lang w:val="en-GB"/>
+        </w:rPr>
+        <w:t>the</w:t>
+      </w:r>
+      <w:r>
+        <w:rPr>
+          <w:lang w:val="en-GB"/>
+        </w:rPr>
+        <w:t xml:space="preserve"> useful</w:t>
+      </w:r>
+      <w:r>
+        <w:rPr>
+          <w:lang w:val="en-GB"/>
+        </w:rPr>
+        <w:t xml:space="preserve"> variables </w:t>
+      </w:r>
+      <w:r>
+        <w:rPr>
+          <w:lang w:val="en-GB"/>
+        </w:rPr>
+        <w:t xml:space="preserve">of </w:t>
+      </w:r>
+      <w:r>
+        <w:rPr>
+          <w:lang w:val="en-GB"/>
+        </w:rPr>
+        <w:t>‘</w:t>
+      </w:r>
+      <w:r>
+        <w:rPr>
+          <w:lang w:val="en-GB"/>
+        </w:rPr>
+        <w:t>Nests_useful</w:t>
+      </w:r>
+      <w:r>
+        <w:rPr>
+          <w:lang w:val="en-GB"/>
+        </w:rPr>
+        <w:t>’</w:t>
+      </w:r>
+      <w:r>
+        <w:rPr>
+          <w:lang w:val="en-GB"/>
+        </w:rPr>
+        <w:t xml:space="preserve">, </w:t>
+      </w:r>
+      <w:r>
+        <w:rPr>
+          <w:lang w:val="en-GB"/>
+        </w:rPr>
+        <w:t>‘</w:t>
+      </w:r>
+      <w:r>
+        <w:rPr>
+          <w:lang w:val="en-GB"/>
+        </w:rPr>
+        <w:t>Baits_useful</w:t>
+      </w:r>
+      <w:r>
+        <w:rPr>
+          <w:lang w:val="en-GB"/>
+        </w:rPr>
+        <w:t>’</w:t>
+      </w:r>
+      <w:r>
+        <w:rPr>
+          <w:lang w:val="en-GB"/>
+        </w:rPr>
+        <w:t xml:space="preserve">, and </w:t>
+      </w:r>
+      <w:r>
+        <w:rPr>
+          <w:lang w:val="en-GB"/>
+        </w:rPr>
+        <w:t>‘</w:t>
+      </w:r>
+      <w:r>
+        <w:rPr>
+          <w:lang w:val="en-GB"/>
+        </w:rPr>
+        <w:t>Individuals</w:t>
+      </w:r>
+      <w:r>
+        <w:rPr>
+          <w:lang w:val="en-GB"/>
+        </w:rPr>
+        <w:t xml:space="preserve">’ </w:t>
+      </w:r>
+      <w:r>
+        <w:rPr>
+          <w:lang w:val="en-GB"/>
+        </w:rPr>
+        <w:t>added:</w:t>
+      </w:r>
+    </w:p>
+    <w:p>
+      <w:pPr>
+        <w:rPr>
+          <w:lang w:val="en-GB"/>
+        </w:rPr>
+      </w:pPr>
+      <w:r>
+        <w:rPr>
+          <w:u w:val="single"/>
+          <w:lang w:val="en-GB"/>
+        </w:rPr>
+        <w:t>Nest related information added:</w:t>
+      </w:r>
+      <w:r>
+        <w:rPr>
+          <w:lang w:val="en-GB"/>
+        </w:rPr>
+        <w:t xml:space="preserve"> Height</w:t>
+      </w:r>
+    </w:p>
+    <w:p>
+      <w:pPr>
+        <w:rPr>
+          <w:lang w:val="en-GB"/>
+        </w:rPr>
+      </w:pPr>
+      <w:r>
+        <w:rPr>
+          <w:u w:val="single"/>
+          <w:lang w:val="en-GB"/>
+        </w:rPr>
+        <w:t>Bait related information added:</w:t>
+      </w:r>
+      <w:r>
+        <w:rPr>
+          <w:lang w:val="en-GB"/>
+        </w:rPr>
+        <w:t xml:space="preserve"> Distance, DirectionToNest, Urbanisation25m, Urbanisation50m, Urbanisation100m, Traject25m, Traject50m, Traject100m</w:t>
+      </w:r>
+      <w:r>
+        <w:rPr>
+          <w:lang w:val="en-GB"/>
+        </w:rPr>
+        <w:t>, Urbanisation, Urbanisation_EN</w:t>
+      </w:r>
+    </w:p>
+    <w:p>
+      <w:pPr>
+        <w:rPr>
+          <w:lang w:val="en-GB"/>
+        </w:rPr>
+      </w:pPr>
+      <w:r>
+        <w:rPr>
+          <w:u w:val="single"/>
+          <w:lang w:val="en-GB"/>
+        </w:rPr>
+        <w:t>Individual related information added:</w:t>
+      </w:r>
+      <w:r>
+        <w:rPr>
+          <w:lang w:val="en-GB"/>
+        </w:rPr>
+        <w:t xml:space="preserve"> Weight_ind</w:t>
+      </w:r>
+    </w:p>
+    <w:p>
+      <w:pPr>
+        <w:rPr>
+          <w:lang w:val="en-GB"/>
+        </w:rPr>
+      </w:pPr>
+      <w:r>
+        <w:rPr>
+          <w:lang w:val="en-GB"/>
+        </w:rPr>
+        <w:t>And the variables below:</w:t>
+      </w:r>
+    </w:p>
+    <w:p>
+      <w:pPr>
+        <w:rPr>
+          <w:lang w:val="en-GB"/>
+        </w:rPr>
+      </w:pPr>
+      <w:r>
+        <w:rPr>
+          <w:b/>
+          <w:bCs/>
+          <w:lang w:val="en-GB"/>
+        </w:rPr>
+        <w:t>test_rule_of_thumb</w:t>
+      </w:r>
+      <w:r>
+        <w:rPr>
+          <w:b/>
+          <w:bCs/>
+          <w:lang w:val="en-GB"/>
+        </w:rPr>
+        <w:t>:</w:t>
+      </w:r>
+      <w:r>
+        <w:rPr>
+          <w:lang w:val="en-GB"/>
+        </w:rPr>
+        <w:t xml:space="preserve"> The speed (m/s) of the foraging process (Distance/Flighttime_min)</w:t>
+      </w:r>
+    </w:p>
+    <w:p>
+      <w:pPr>
+        <w:rPr>
+          <w:lang w:val="en-GB"/>
+        </w:rPr>
+      </w:pPr>
+      <w:r>
+        <w:rPr>
+          <w:b/>
+          <w:bCs/>
+          <w:lang w:val="en-GB"/>
+        </w:rPr>
+        <w:t>ForagingSpeed:</w:t>
+      </w:r>
+      <w:r>
+        <w:rPr>
+          <w:lang w:val="en-GB"/>
+        </w:rPr>
+        <w:t xml:space="preserve"> The speed (m/s) the hornet was flying. (Distance*2/Flighttime_min)</w:t>
       </w:r>
     </w:p>
     <w:p>
@@ -3184,6 +3612,36 @@
           <w:lang w:val="en-GB"/>
         </w:rPr>
       </w:pPr>
+    </w:p>
+    <w:p>
+      <w:pPr>
+        <w:rPr>
+          <w:b/>
+          <w:bCs/>
+          <w:sz w:val="28"/>
+          <w:szCs w:val="28"/>
+          <w:u w:val="single"/>
+          <w:lang w:val="en-GB"/>
+        </w:rPr>
+      </w:pPr>
+      <w:r>
+        <w:rPr>
+          <w:b/>
+          <w:bCs/>
+          <w:sz w:val="28"/>
+          <w:szCs w:val="28"/>
+          <w:u w:val="single"/>
+          <w:lang w:val="en-GB"/>
+        </w:rPr>
+        <w:t>Eigendata_shortind</w:t>
+      </w:r>
+    </w:p>
+    <w:p>
+      <w:pPr>
+        <w:rPr>
+          <w:lang w:val="en-GB"/>
+        </w:rPr>
+      </w:pPr>
       <w:r>
         <w:rPr>
           <w:lang w:val="en-GB"/>
@@ -3194,14 +3652,83 @@
         <w:rPr>
           <w:lang w:val="en-GB"/>
         </w:rPr>
-        <w:t>Eigendata</w:t>
-      </w:r>
-      <w:r>
-        <w:rPr>
-          <w:lang w:val="en-GB"/>
-        </w:rPr>
-        <w:t xml:space="preserve"> but contains only the shortest flight of each individual per bait.</w:t>
-      </w:r>
+        <w:t>Eigendata but contains only the shortest flight of each individual per bait.</w:t>
+      </w:r>
+    </w:p>
+    <w:p>
+      <w:pPr>
+        <w:rPr>
+          <w:sz w:val="18"/>
+          <w:szCs w:val="18"/>
+          <w:lang w:val="en-GB"/>
+        </w:rPr>
+      </w:pPr>
+    </w:p>
+    <w:p>
+      <w:pPr>
+        <w:rPr>
+          <w:b/>
+          <w:bCs/>
+          <w:sz w:val="28"/>
+          <w:szCs w:val="28"/>
+          <w:u w:val="single"/>
+          <w:lang w:val="en-GB"/>
+        </w:rPr>
+      </w:pPr>
+      <w:r>
+        <w:rPr>
+          <w:b/>
+          <w:bCs/>
+          <w:sz w:val="28"/>
+          <w:szCs w:val="28"/>
+          <w:u w:val="single"/>
+          <w:lang w:val="en-GB"/>
+        </w:rPr>
+        <w:t>KMIdata</w:t>
+      </w:r>
+    </w:p>
+    <w:p>
+      <w:pPr>
+        <w:rPr>
+          <w:lang w:val="en-GB"/>
+        </w:rPr>
+      </w:pPr>
+      <w:r>
+        <w:rPr>
+          <w:lang w:val="en-GB"/>
+        </w:rPr>
+        <w:t xml:space="preserve">Same variables as </w:t>
+      </w:r>
+      <w:r>
+        <w:rPr>
+          <w:lang w:val="en-GB"/>
+        </w:rPr>
+        <w:t xml:space="preserve">Eigendata but contains </w:t>
+      </w:r>
+      <w:r>
+        <w:rPr>
+          <w:lang w:val="en-GB"/>
+        </w:rPr>
+        <w:t>weather measurements of KMI</w:t>
+      </w:r>
+      <w:r>
+        <w:rPr>
+          <w:lang w:val="en-GB"/>
+        </w:rPr>
+        <w:t>.</w:t>
+      </w:r>
+    </w:p>
+    <w:p>
+      <w:pPr>
+        <w:rPr>
+          <w:b/>
+          <w:bCs/>
+          <w:sz w:val="28"/>
+          <w:szCs w:val="28"/>
+          <w:u w:val="single"/>
+          <w:lang w:val="en-GB"/>
+        </w:rPr>
+      </w:pPr>
     </w:p>
     <w:sectPr>
       <w:pgSz w:w="11906" w:h="16838"/>

</xml_diff>